<commit_message>
removed the circular gallery as it is awful
</commit_message>
<xml_diff>
--- a/SDS_learning_diary_template.docx
+++ b/SDS_learning_diary_template.docx
@@ -999,6 +999,42 @@
           <w:lang w:val="en-US"/>
         </w:rPr>
         <w:t xml:space="preserve">Made some react front end stuff. Added home page with login and map adding functionalities. </w:t>
+      </w:r>
+    </w:p>
+    <w:p>
+      <w:pPr>
+        <w:pStyle w:val="BodyText"/>
+        <w:rPr>
+          <w:lang w:val="en-US"/>
+        </w:rPr>
+      </w:pPr>
+    </w:p>
+    <w:p>
+      <w:pPr>
+        <w:pStyle w:val="BodyText"/>
+        <w:rPr>
+          <w:lang w:val="en-US"/>
+        </w:rPr>
+      </w:pPr>
+      <w:r>
+        <w:rPr>
+          <w:lang w:val="en-US"/>
+        </w:rPr>
+        <w:t>25.3.2025</w:t>
+      </w:r>
+    </w:p>
+    <w:p>
+      <w:pPr>
+        <w:pStyle w:val="BodyText"/>
+        <w:rPr>
+          <w:lang w:val="en-US"/>
+        </w:rPr>
+      </w:pPr>
+      <w:r>
+        <w:rPr>
+          <w:lang w:val="en-US"/>
+        </w:rPr>
+        <w:t>Added a circular gallery to the main menu to show the maps in the database. Then deleted it and made a own as the code has a lot of bloat and things I do not understand thus changing it seemed more hard than making own. Reasons I didn’t use it was that there was annoying animation over every card, the cards themselves should have been clickable, and scrolling affected the gallery but the gallery didn’t have scroll stop thus it feels awful to use.</w:t>
       </w:r>
     </w:p>
     <w:sectPr>
@@ -2525,6 +2561,7 @@
   <w:style w:type="character" w:default="1" w:styleId="DefaultParagraphFont">
     <w:name w:val="Default Paragraph Font"/>
     <w:uiPriority w:val="1"/>
+    <w:semiHidden/>
     <w:unhideWhenUsed/>
   </w:style>
   <w:style w:type="table" w:default="1" w:styleId="TableNormal">
@@ -3445,6 +3482,24 @@
 </file>
 
 <file path=customXml/item1.xml><?xml version="1.0" encoding="utf-8"?>
+<p:properties xmlns:p="http://schemas.microsoft.com/office/2006/metadata/properties" xmlns:xsi="http://www.w3.org/2001/XMLSchema-instance" xmlns:pc="http://schemas.microsoft.com/office/infopath/2007/PartnerControls">
+  <documentManagement>
+    <PublishingExpirationDate xmlns="http://schemas.microsoft.com/sharepoint/v3" xsi:nil="true"/>
+    <PublishingStartDate xmlns="http://schemas.microsoft.com/sharepoint/v3" xsi:nil="true"/>
+  </documentManagement>
+</p:properties>
+</file>
+
+<file path=customXml/item2.xml><?xml version="1.0" encoding="utf-8"?>
+<?mso-contentType ?>
+<FormTemplates xmlns="http://schemas.microsoft.com/sharepoint/v3/contenttype/forms">
+  <Display>DocumentLibraryForm</Display>
+  <Edit>DocumentLibraryForm</Edit>
+  <New>DocumentLibraryForm</New>
+</FormTemplates>
+</file>
+
+<file path=customXml/item3.xml><?xml version="1.0" encoding="utf-8"?>
 <ct:contentTypeSchema xmlns:ct="http://schemas.microsoft.com/office/2006/metadata/contentType" xmlns:ma="http://schemas.microsoft.com/office/2006/metadata/properties/metaAttributes" ct:_="" ma:_="" ma:contentTypeName="Asiakirja" ma:contentTypeID="0x01010017418C401CCB2042A3A99A19F43F356D" ma:contentTypeVersion="1" ma:contentTypeDescription="Luo uusi asiakirja." ma:contentTypeScope="" ma:versionID="f4b075d3ca74a5dbaed73e767a156aa0">
   <xsd:schema xmlns:xsd="http://www.w3.org/2001/XMLSchema" xmlns:p="http://schemas.microsoft.com/office/2006/metadata/properties" xmlns:ns1="http://schemas.microsoft.com/sharepoint/v3" targetNamespace="http://schemas.microsoft.com/office/2006/metadata/properties" ma:root="true" ma:fieldsID="4340a008e99365d80b71206bae222996" ns1:_="">
     <xsd:import namespace="http://schemas.microsoft.com/sharepoint/v3"/>
@@ -3510,25 +3565,25 @@
 </ct:contentTypeSchema>
 </file>
 
-<file path=customXml/item2.xml><?xml version="1.0" encoding="utf-8"?>
-<?mso-contentType ?>
-<FormTemplates xmlns="http://schemas.microsoft.com/sharepoint/v3/contenttype/forms">
-  <Display>DocumentLibraryForm</Display>
-  <Edit>DocumentLibraryForm</Edit>
-  <New>DocumentLibraryForm</New>
-</FormTemplates>
+<file path=customXml/itemProps1.xml><?xml version="1.0" encoding="utf-8"?>
+<ds:datastoreItem xmlns:ds="http://schemas.openxmlformats.org/officeDocument/2006/customXml" ds:itemID="{FA8F0064-303C-446D-896E-46EEB9A79DC3}">
+  <ds:schemaRefs>
+    <ds:schemaRef ds:uri="http://schemas.microsoft.com/office/2006/metadata/properties"/>
+    <ds:schemaRef ds:uri="http://schemas.microsoft.com/office/infopath/2007/PartnerControls"/>
+    <ds:schemaRef ds:uri="http://schemas.microsoft.com/sharepoint/v3"/>
+  </ds:schemaRefs>
+</ds:datastoreItem>
 </file>
 
-<file path=customXml/item3.xml><?xml version="1.0" encoding="utf-8"?>
-<p:properties xmlns:p="http://schemas.microsoft.com/office/2006/metadata/properties" xmlns:xsi="http://www.w3.org/2001/XMLSchema-instance" xmlns:pc="http://schemas.microsoft.com/office/infopath/2007/PartnerControls">
-  <documentManagement>
-    <PublishingExpirationDate xmlns="http://schemas.microsoft.com/sharepoint/v3" xsi:nil="true"/>
-    <PublishingStartDate xmlns="http://schemas.microsoft.com/sharepoint/v3" xsi:nil="true"/>
-  </documentManagement>
-</p:properties>
+<file path=customXml/itemProps2.xml><?xml version="1.0" encoding="utf-8"?>
+<ds:datastoreItem xmlns:ds="http://schemas.openxmlformats.org/officeDocument/2006/customXml" ds:itemID="{13FBD2FA-5696-460D-A278-9A302A0F72AE}">
+  <ds:schemaRefs>
+    <ds:schemaRef ds:uri="http://schemas.microsoft.com/sharepoint/v3/contenttype/forms"/>
+  </ds:schemaRefs>
+</ds:datastoreItem>
 </file>
 
-<file path=customXml/itemProps1.xml><?xml version="1.0" encoding="utf-8"?>
+<file path=customXml/itemProps3.xml><?xml version="1.0" encoding="utf-8"?>
 <ds:datastoreItem xmlns:ds="http://schemas.openxmlformats.org/officeDocument/2006/customXml" ds:itemID="{B9A87442-5A7B-46FD-BD28-170CE9B7256F}">
   <ds:schemaRefs>
     <ds:schemaRef ds:uri="http://schemas.microsoft.com/office/2006/metadata/contentType"/>
@@ -3543,22 +3598,4 @@
     <ds:schemaRef ds:uri="http://schemas.microsoft.com/office/internal/2005/internalDocumentation"/>
   </ds:schemaRefs>
 </ds:datastoreItem>
-</file>
-
-<file path=customXml/itemProps2.xml><?xml version="1.0" encoding="utf-8"?>
-<ds:datastoreItem xmlns:ds="http://schemas.openxmlformats.org/officeDocument/2006/customXml" ds:itemID="{13FBD2FA-5696-460D-A278-9A302A0F72AE}">
-  <ds:schemaRefs>
-    <ds:schemaRef ds:uri="http://schemas.microsoft.com/sharepoint/v3/contenttype/forms"/>
-  </ds:schemaRefs>
-</ds:datastoreItem>
-</file>
-
-<file path=customXml/itemProps3.xml><?xml version="1.0" encoding="utf-8"?>
-<ds:datastoreItem xmlns:ds="http://schemas.openxmlformats.org/officeDocument/2006/customXml" ds:itemID="{FA8F0064-303C-446D-896E-46EEB9A79DC3}">
-  <ds:schemaRefs>
-    <ds:schemaRef ds:uri="http://schemas.microsoft.com/office/2006/metadata/properties"/>
-    <ds:schemaRef ds:uri="http://schemas.microsoft.com/office/infopath/2007/PartnerControls"/>
-    <ds:schemaRef ds:uri="http://schemas.microsoft.com/sharepoint/v3"/>
-  </ds:schemaRefs>
-</ds:datastoreItem>
 </file>
</xml_diff>

<commit_message>
multi-carousel and map showing
</commit_message>
<xml_diff>
--- a/SDS_learning_diary_template.docx
+++ b/SDS_learning_diary_template.docx
@@ -682,11 +682,19 @@
           <w:lang w:val="en-US"/>
         </w:rPr>
       </w:pPr>
-      <w:r>
-        <w:rPr>
-          <w:lang w:val="en-US"/>
-        </w:rPr>
-        <w:t xml:space="preserve">Watched first </w:t>
+      <w:proofErr w:type="gramStart"/>
+      <w:r>
+        <w:rPr>
+          <w:lang w:val="en-US"/>
+        </w:rPr>
+        <w:t>Watched</w:t>
+      </w:r>
+      <w:proofErr w:type="gramEnd"/>
+      <w:r>
+        <w:rPr>
+          <w:lang w:val="en-US"/>
+        </w:rPr>
+        <w:t xml:space="preserve"> first </w:t>
       </w:r>
       <w:r>
         <w:rPr>
@@ -818,11 +826,19 @@
           <w:lang w:val="en-US"/>
         </w:rPr>
       </w:pPr>
-      <w:r>
-        <w:rPr>
-          <w:lang w:val="en-US"/>
-        </w:rPr>
-        <w:t>Watched first</w:t>
+      <w:proofErr w:type="gramStart"/>
+      <w:r>
+        <w:rPr>
+          <w:lang w:val="en-US"/>
+        </w:rPr>
+        <w:t>Watched</w:t>
+      </w:r>
+      <w:proofErr w:type="gramEnd"/>
+      <w:r>
+        <w:rPr>
+          <w:lang w:val="en-US"/>
+        </w:rPr>
+        <w:t xml:space="preserve"> first</w:t>
       </w:r>
       <w:r>
         <w:rPr>
@@ -928,7 +944,21 @@
         <w:rPr>
           <w:lang w:val="en-US"/>
         </w:rPr>
-        <w:t xml:space="preserve"> The server is similar to the server made in advanced web programming.</w:t>
+        <w:t xml:space="preserve"> The server is </w:t>
+      </w:r>
+      <w:proofErr w:type="gramStart"/>
+      <w:r>
+        <w:rPr>
+          <w:lang w:val="en-US"/>
+        </w:rPr>
+        <w:t>similar to</w:t>
+      </w:r>
+      <w:proofErr w:type="gramEnd"/>
+      <w:r>
+        <w:rPr>
+          <w:lang w:val="en-US"/>
+        </w:rPr>
+        <w:t xml:space="preserve"> the server made in advanced web programming.</w:t>
       </w:r>
     </w:p>
     <w:p>
@@ -960,11 +990,19 @@
           <w:lang w:val="en-US"/>
         </w:rPr>
       </w:pPr>
-      <w:r>
-        <w:rPr>
-          <w:lang w:val="en-US"/>
-        </w:rPr>
-        <w:t xml:space="preserve">Actually made changes to the backend as controllers </w:t>
+      <w:proofErr w:type="gramStart"/>
+      <w:r>
+        <w:rPr>
+          <w:lang w:val="en-US"/>
+        </w:rPr>
+        <w:t>Actually</w:t>
+      </w:r>
+      <w:proofErr w:type="gramEnd"/>
+      <w:r>
+        <w:rPr>
+          <w:lang w:val="en-US"/>
+        </w:rPr>
+        <w:t xml:space="preserve"> made changes to the backend as controllers </w:t>
       </w:r>
       <w:r>
         <w:rPr>
@@ -998,7 +1036,21 @@
         <w:rPr>
           <w:lang w:val="en-US"/>
         </w:rPr>
-        <w:t xml:space="preserve">Made some react front end stuff. Added home page with login and map adding functionalities. </w:t>
+        <w:t xml:space="preserve">Made some </w:t>
+      </w:r>
+      <w:proofErr w:type="gramStart"/>
+      <w:r>
+        <w:rPr>
+          <w:lang w:val="en-US"/>
+        </w:rPr>
+        <w:t>react</w:t>
+      </w:r>
+      <w:proofErr w:type="gramEnd"/>
+      <w:r>
+        <w:rPr>
+          <w:lang w:val="en-US"/>
+        </w:rPr>
+        <w:t xml:space="preserve"> front end stuff. Added home page with login and map adding functionalities. </w:t>
       </w:r>
     </w:p>
     <w:p>
@@ -1034,8 +1086,136 @@
         <w:rPr>
           <w:lang w:val="en-US"/>
         </w:rPr>
-        <w:t>Added a circular gallery to the main menu to show the maps in the database. Then deleted it and made a own as the code has a lot of bloat and things I do not understand thus changing it seemed more hard than making own. Reasons I didn’t use it was that there was annoying animation over every card, the cards themselves should have been clickable, and scrolling affected the gallery but the gallery didn’t have scroll stop thus it feels awful to use.</w:t>
-      </w:r>
+        <w:t xml:space="preserve">Added a circular gallery to the main menu to show the maps in the database. Then deleted it and made </w:t>
+      </w:r>
+      <w:proofErr w:type="gramStart"/>
+      <w:r>
+        <w:rPr>
+          <w:lang w:val="en-US"/>
+        </w:rPr>
+        <w:t>a</w:t>
+      </w:r>
+      <w:proofErr w:type="gramEnd"/>
+      <w:r>
+        <w:rPr>
+          <w:lang w:val="en-US"/>
+        </w:rPr>
+        <w:t xml:space="preserve"> own as the code has a lot of bloat and things I do not understand thus changing it seemed more hard than making own. </w:t>
+      </w:r>
+      <w:proofErr w:type="gramStart"/>
+      <w:r>
+        <w:rPr>
+          <w:lang w:val="en-US"/>
+        </w:rPr>
+        <w:t>Reasons</w:t>
+      </w:r>
+      <w:proofErr w:type="gramEnd"/>
+      <w:r>
+        <w:rPr>
+          <w:lang w:val="en-US"/>
+        </w:rPr>
+        <w:t xml:space="preserve"> I didn’t use it was that there was annoying animation over every card, the cards themselves should have been clickable, and scrolling affected the gallery but the gallery didn’t have scroll stop thus it feels awful to use.</w:t>
+      </w:r>
+    </w:p>
+    <w:p>
+      <w:pPr>
+        <w:pStyle w:val="BodyText"/>
+        <w:rPr>
+          <w:lang w:val="en-US"/>
+        </w:rPr>
+      </w:pPr>
+    </w:p>
+    <w:p>
+      <w:pPr>
+        <w:pStyle w:val="BodyText"/>
+        <w:rPr>
+          <w:lang w:val="en-US"/>
+        </w:rPr>
+      </w:pPr>
+      <w:r>
+        <w:rPr>
+          <w:lang w:val="en-US"/>
+        </w:rPr>
+        <w:t>26.3.2025</w:t>
+      </w:r>
+    </w:p>
+    <w:p>
+      <w:pPr>
+        <w:pStyle w:val="BodyText"/>
+        <w:rPr>
+          <w:lang w:val="en-US"/>
+        </w:rPr>
+      </w:pPr>
+      <w:r>
+        <w:rPr>
+          <w:lang w:val="en-US"/>
+        </w:rPr>
+        <w:t xml:space="preserve">I found </w:t>
+      </w:r>
+      <w:proofErr w:type="gramStart"/>
+      <w:r>
+        <w:rPr>
+          <w:lang w:val="en-US"/>
+        </w:rPr>
+        <w:t>multi</w:t>
+      </w:r>
+      <w:proofErr w:type="gramEnd"/>
+      <w:r>
+        <w:rPr>
+          <w:lang w:val="en-US"/>
+        </w:rPr>
+        <w:t xml:space="preserve">-carousel module that handles the show bar fantastically while giving me options to add anything inside. Then I made a page that has the Id of map in </w:t>
+      </w:r>
+      <w:proofErr w:type="spellStart"/>
+      <w:r>
+        <w:rPr>
+          <w:lang w:val="en-US"/>
+        </w:rPr>
+        <w:t>url</w:t>
+      </w:r>
+      <w:proofErr w:type="spellEnd"/>
+      <w:r>
+        <w:rPr>
+          <w:lang w:val="en-US"/>
+        </w:rPr>
+        <w:t xml:space="preserve"> to </w:t>
+      </w:r>
+      <w:proofErr w:type="gramStart"/>
+      <w:r>
+        <w:rPr>
+          <w:lang w:val="en-US"/>
+        </w:rPr>
+        <w:t>look</w:t>
+      </w:r>
+      <w:proofErr w:type="gramEnd"/>
+      <w:r>
+        <w:rPr>
+          <w:lang w:val="en-US"/>
+        </w:rPr>
+        <w:t xml:space="preserve"> that specific map and the maps are openable from the carousel module from the main menu page.</w:t>
+      </w:r>
+      <w:r>
+        <w:rPr>
+          <w:lang w:val="en-US"/>
+        </w:rPr>
+        <w:t xml:space="preserve"> Also fixed some type from back-end like writing type string as String (it’s a wrapper object).</w:t>
+      </w:r>
+    </w:p>
+    <w:p>
+      <w:pPr>
+        <w:pStyle w:val="BodyText"/>
+        <w:rPr>
+          <w:lang w:val="en-US"/>
+        </w:rPr>
+      </w:pPr>
+    </w:p>
+    <w:p>
+      <w:pPr>
+        <w:pStyle w:val="BodyText"/>
+        <w:rPr>
+          <w:lang w:val="en-US"/>
+        </w:rPr>
+      </w:pPr>
     </w:p>
     <w:sectPr>
       <w:headerReference w:type="default" r:id="rId10"/>
@@ -3482,24 +3662,6 @@
 </file>
 
 <file path=customXml/item1.xml><?xml version="1.0" encoding="utf-8"?>
-<p:properties xmlns:p="http://schemas.microsoft.com/office/2006/metadata/properties" xmlns:xsi="http://www.w3.org/2001/XMLSchema-instance" xmlns:pc="http://schemas.microsoft.com/office/infopath/2007/PartnerControls">
-  <documentManagement>
-    <PublishingExpirationDate xmlns="http://schemas.microsoft.com/sharepoint/v3" xsi:nil="true"/>
-    <PublishingStartDate xmlns="http://schemas.microsoft.com/sharepoint/v3" xsi:nil="true"/>
-  </documentManagement>
-</p:properties>
-</file>
-
-<file path=customXml/item2.xml><?xml version="1.0" encoding="utf-8"?>
-<?mso-contentType ?>
-<FormTemplates xmlns="http://schemas.microsoft.com/sharepoint/v3/contenttype/forms">
-  <Display>DocumentLibraryForm</Display>
-  <Edit>DocumentLibraryForm</Edit>
-  <New>DocumentLibraryForm</New>
-</FormTemplates>
-</file>
-
-<file path=customXml/item3.xml><?xml version="1.0" encoding="utf-8"?>
 <ct:contentTypeSchema xmlns:ct="http://schemas.microsoft.com/office/2006/metadata/contentType" xmlns:ma="http://schemas.microsoft.com/office/2006/metadata/properties/metaAttributes" ct:_="" ma:_="" ma:contentTypeName="Asiakirja" ma:contentTypeID="0x01010017418C401CCB2042A3A99A19F43F356D" ma:contentTypeVersion="1" ma:contentTypeDescription="Luo uusi asiakirja." ma:contentTypeScope="" ma:versionID="f4b075d3ca74a5dbaed73e767a156aa0">
   <xsd:schema xmlns:xsd="http://www.w3.org/2001/XMLSchema" xmlns:p="http://schemas.microsoft.com/office/2006/metadata/properties" xmlns:ns1="http://schemas.microsoft.com/sharepoint/v3" targetNamespace="http://schemas.microsoft.com/office/2006/metadata/properties" ma:root="true" ma:fieldsID="4340a008e99365d80b71206bae222996" ns1:_="">
     <xsd:import namespace="http://schemas.microsoft.com/sharepoint/v3"/>
@@ -3565,25 +3727,25 @@
 </ct:contentTypeSchema>
 </file>
 
-<file path=customXml/itemProps1.xml><?xml version="1.0" encoding="utf-8"?>
-<ds:datastoreItem xmlns:ds="http://schemas.openxmlformats.org/officeDocument/2006/customXml" ds:itemID="{FA8F0064-303C-446D-896E-46EEB9A79DC3}">
-  <ds:schemaRefs>
-    <ds:schemaRef ds:uri="http://schemas.microsoft.com/office/2006/metadata/properties"/>
-    <ds:schemaRef ds:uri="http://schemas.microsoft.com/office/infopath/2007/PartnerControls"/>
-    <ds:schemaRef ds:uri="http://schemas.microsoft.com/sharepoint/v3"/>
-  </ds:schemaRefs>
-</ds:datastoreItem>
+<file path=customXml/item2.xml><?xml version="1.0" encoding="utf-8"?>
+<?mso-contentType ?>
+<FormTemplates xmlns="http://schemas.microsoft.com/sharepoint/v3/contenttype/forms">
+  <Display>DocumentLibraryForm</Display>
+  <Edit>DocumentLibraryForm</Edit>
+  <New>DocumentLibraryForm</New>
+</FormTemplates>
 </file>
 
-<file path=customXml/itemProps2.xml><?xml version="1.0" encoding="utf-8"?>
-<ds:datastoreItem xmlns:ds="http://schemas.openxmlformats.org/officeDocument/2006/customXml" ds:itemID="{13FBD2FA-5696-460D-A278-9A302A0F72AE}">
-  <ds:schemaRefs>
-    <ds:schemaRef ds:uri="http://schemas.microsoft.com/sharepoint/v3/contenttype/forms"/>
-  </ds:schemaRefs>
-</ds:datastoreItem>
+<file path=customXml/item3.xml><?xml version="1.0" encoding="utf-8"?>
+<p:properties xmlns:p="http://schemas.microsoft.com/office/2006/metadata/properties" xmlns:xsi="http://www.w3.org/2001/XMLSchema-instance" xmlns:pc="http://schemas.microsoft.com/office/infopath/2007/PartnerControls">
+  <documentManagement>
+    <PublishingExpirationDate xmlns="http://schemas.microsoft.com/sharepoint/v3" xsi:nil="true"/>
+    <PublishingStartDate xmlns="http://schemas.microsoft.com/sharepoint/v3" xsi:nil="true"/>
+  </documentManagement>
+</p:properties>
 </file>
 
-<file path=customXml/itemProps3.xml><?xml version="1.0" encoding="utf-8"?>
+<file path=customXml/itemProps1.xml><?xml version="1.0" encoding="utf-8"?>
 <ds:datastoreItem xmlns:ds="http://schemas.openxmlformats.org/officeDocument/2006/customXml" ds:itemID="{B9A87442-5A7B-46FD-BD28-170CE9B7256F}">
   <ds:schemaRefs>
     <ds:schemaRef ds:uri="http://schemas.microsoft.com/office/2006/metadata/contentType"/>
@@ -3598,4 +3760,22 @@
     <ds:schemaRef ds:uri="http://schemas.microsoft.com/office/internal/2005/internalDocumentation"/>
   </ds:schemaRefs>
 </ds:datastoreItem>
+</file>
+
+<file path=customXml/itemProps2.xml><?xml version="1.0" encoding="utf-8"?>
+<ds:datastoreItem xmlns:ds="http://schemas.openxmlformats.org/officeDocument/2006/customXml" ds:itemID="{13FBD2FA-5696-460D-A278-9A302A0F72AE}">
+  <ds:schemaRefs>
+    <ds:schemaRef ds:uri="http://schemas.microsoft.com/sharepoint/v3/contenttype/forms"/>
+  </ds:schemaRefs>
+</ds:datastoreItem>
+</file>
+
+<file path=customXml/itemProps3.xml><?xml version="1.0" encoding="utf-8"?>
+<ds:datastoreItem xmlns:ds="http://schemas.openxmlformats.org/officeDocument/2006/customXml" ds:itemID="{FA8F0064-303C-446D-896E-46EEB9A79DC3}">
+  <ds:schemaRefs>
+    <ds:schemaRef ds:uri="http://schemas.microsoft.com/office/2006/metadata/properties"/>
+    <ds:schemaRef ds:uri="http://schemas.microsoft.com/office/infopath/2007/PartnerControls"/>
+    <ds:schemaRef ds:uri="http://schemas.microsoft.com/sharepoint/v3"/>
+  </ds:schemaRefs>
+</ds:datastoreItem>
 </file>
</xml_diff>

<commit_message>
Zoom and pan function for the map
Still need to figure a formula for movement calculation, but man, I am bad at math
</commit_message>
<xml_diff>
--- a/SDS_learning_diary_template.docx
+++ b/SDS_learning_diary_template.docx
@@ -682,19 +682,11 @@
           <w:lang w:val="en-US"/>
         </w:rPr>
       </w:pPr>
-      <w:proofErr w:type="gramStart"/>
-      <w:r>
-        <w:rPr>
-          <w:lang w:val="en-US"/>
-        </w:rPr>
-        <w:t>Watched</w:t>
-      </w:r>
-      <w:proofErr w:type="gramEnd"/>
-      <w:r>
-        <w:rPr>
-          <w:lang w:val="en-US"/>
-        </w:rPr>
-        <w:t xml:space="preserve"> first </w:t>
+      <w:r>
+        <w:rPr>
+          <w:lang w:val="en-US"/>
+        </w:rPr>
+        <w:t xml:space="preserve">Watched first </w:t>
       </w:r>
       <w:r>
         <w:rPr>
@@ -826,19 +818,11 @@
           <w:lang w:val="en-US"/>
         </w:rPr>
       </w:pPr>
-      <w:proofErr w:type="gramStart"/>
-      <w:r>
-        <w:rPr>
-          <w:lang w:val="en-US"/>
-        </w:rPr>
-        <w:t>Watched</w:t>
-      </w:r>
-      <w:proofErr w:type="gramEnd"/>
-      <w:r>
-        <w:rPr>
-          <w:lang w:val="en-US"/>
-        </w:rPr>
-        <w:t xml:space="preserve"> first</w:t>
+      <w:r>
+        <w:rPr>
+          <w:lang w:val="en-US"/>
+        </w:rPr>
+        <w:t>Watched first</w:t>
       </w:r>
       <w:r>
         <w:rPr>
@@ -944,21 +928,7 @@
         <w:rPr>
           <w:lang w:val="en-US"/>
         </w:rPr>
-        <w:t xml:space="preserve"> The server is </w:t>
-      </w:r>
-      <w:proofErr w:type="gramStart"/>
-      <w:r>
-        <w:rPr>
-          <w:lang w:val="en-US"/>
-        </w:rPr>
-        <w:t>similar to</w:t>
-      </w:r>
-      <w:proofErr w:type="gramEnd"/>
-      <w:r>
-        <w:rPr>
-          <w:lang w:val="en-US"/>
-        </w:rPr>
-        <w:t xml:space="preserve"> the server made in advanced web programming.</w:t>
+        <w:t xml:space="preserve"> The server is similar to the server made in advanced web programming.</w:t>
       </w:r>
     </w:p>
     <w:p>
@@ -990,19 +960,11 @@
           <w:lang w:val="en-US"/>
         </w:rPr>
       </w:pPr>
-      <w:proofErr w:type="gramStart"/>
-      <w:r>
-        <w:rPr>
-          <w:lang w:val="en-US"/>
-        </w:rPr>
-        <w:t>Actually</w:t>
-      </w:r>
-      <w:proofErr w:type="gramEnd"/>
-      <w:r>
-        <w:rPr>
-          <w:lang w:val="en-US"/>
-        </w:rPr>
-        <w:t xml:space="preserve"> made changes to the backend as controllers </w:t>
+      <w:r>
+        <w:rPr>
+          <w:lang w:val="en-US"/>
+        </w:rPr>
+        <w:t xml:space="preserve">Actually made changes to the backend as controllers </w:t>
       </w:r>
       <w:r>
         <w:rPr>
@@ -1036,21 +998,7 @@
         <w:rPr>
           <w:lang w:val="en-US"/>
         </w:rPr>
-        <w:t xml:space="preserve">Made some </w:t>
-      </w:r>
-      <w:proofErr w:type="gramStart"/>
-      <w:r>
-        <w:rPr>
-          <w:lang w:val="en-US"/>
-        </w:rPr>
-        <w:t>react</w:t>
-      </w:r>
-      <w:proofErr w:type="gramEnd"/>
-      <w:r>
-        <w:rPr>
-          <w:lang w:val="en-US"/>
-        </w:rPr>
-        <w:t xml:space="preserve"> front end stuff. Added home page with login and map adding functionalities. </w:t>
+        <w:t xml:space="preserve">Made some react front end stuff. Added home page with login and map adding functionalities. </w:t>
       </w:r>
     </w:p>
     <w:p>
@@ -1088,33 +1036,19 @@
         </w:rPr>
         <w:t xml:space="preserve">Added a circular gallery to the main menu to show the maps in the database. Then deleted it and made </w:t>
       </w:r>
-      <w:proofErr w:type="gramStart"/>
+      <w:proofErr w:type="spellStart"/>
       <w:r>
         <w:rPr>
           <w:lang w:val="en-US"/>
         </w:rPr>
         <w:t>a</w:t>
       </w:r>
-      <w:proofErr w:type="gramEnd"/>
-      <w:r>
-        <w:rPr>
-          <w:lang w:val="en-US"/>
-        </w:rPr>
-        <w:t xml:space="preserve"> own as the code has a lot of bloat and things I do not understand thus changing it seemed more hard than making own. </w:t>
-      </w:r>
-      <w:proofErr w:type="gramStart"/>
-      <w:r>
-        <w:rPr>
-          <w:lang w:val="en-US"/>
-        </w:rPr>
-        <w:t>Reasons</w:t>
-      </w:r>
-      <w:proofErr w:type="gramEnd"/>
-      <w:r>
-        <w:rPr>
-          <w:lang w:val="en-US"/>
-        </w:rPr>
-        <w:t xml:space="preserve"> I didn’t use it was that there was annoying animation over every card, the cards themselves should have been clickable, and scrolling affected the gallery but the gallery didn’t have scroll stop thus it feels awful to use.</w:t>
+      <w:proofErr w:type="spellEnd"/>
+      <w:r>
+        <w:rPr>
+          <w:lang w:val="en-US"/>
+        </w:rPr>
+        <w:t xml:space="preserve"> own as the code has a lot of bloat and things I do not understand thus changing it seemed more hard than making own. Reasons I didn’t use it was that there was annoying animation over every card, the cards themselves should have been clickable, and scrolling affected the gallery but the gallery didn’t have scroll stop thus it feels awful to use.</w:t>
       </w:r>
     </w:p>
     <w:p>
@@ -1150,21 +1084,7 @@
         <w:rPr>
           <w:lang w:val="en-US"/>
         </w:rPr>
-        <w:t xml:space="preserve">I found </w:t>
-      </w:r>
-      <w:proofErr w:type="gramStart"/>
-      <w:r>
-        <w:rPr>
-          <w:lang w:val="en-US"/>
-        </w:rPr>
-        <w:t>multi</w:t>
-      </w:r>
-      <w:proofErr w:type="gramEnd"/>
-      <w:r>
-        <w:rPr>
-          <w:lang w:val="en-US"/>
-        </w:rPr>
-        <w:t xml:space="preserve">-carousel module that handles the show bar fantastically while giving me options to add anything inside. Then I made a page that has the Id of map in </w:t>
+        <w:t xml:space="preserve">I found multi-carousel module that handles the show bar fantastically while giving me options to add anything inside. Then I made a page that has the Id of map in </w:t>
       </w:r>
       <w:proofErr w:type="spellStart"/>
       <w:r>
@@ -1178,21 +1098,7 @@
         <w:rPr>
           <w:lang w:val="en-US"/>
         </w:rPr>
-        <w:t xml:space="preserve"> to </w:t>
-      </w:r>
-      <w:proofErr w:type="gramStart"/>
-      <w:r>
-        <w:rPr>
-          <w:lang w:val="en-US"/>
-        </w:rPr>
-        <w:t>look</w:t>
-      </w:r>
-      <w:proofErr w:type="gramEnd"/>
-      <w:r>
-        <w:rPr>
-          <w:lang w:val="en-US"/>
-        </w:rPr>
-        <w:t xml:space="preserve"> that specific map and the maps are openable from the carousel module from the main menu page.</w:t>
+        <w:t xml:space="preserve"> to look that specific map and the maps are openable from the carousel module from the main menu page.</w:t>
       </w:r>
       <w:r>
         <w:rPr>
@@ -1208,6 +1114,95 @@
           <w:lang w:val="en-US"/>
         </w:rPr>
       </w:pPr>
+    </w:p>
+    <w:p>
+      <w:pPr>
+        <w:pStyle w:val="BodyText"/>
+        <w:rPr>
+          <w:lang w:val="en-US"/>
+        </w:rPr>
+      </w:pPr>
+      <w:r>
+        <w:rPr>
+          <w:lang w:val="en-US"/>
+        </w:rPr>
+        <w:lastRenderedPageBreak/>
+        <w:t>27.3.2025</w:t>
+      </w:r>
+    </w:p>
+    <w:p>
+      <w:pPr>
+        <w:pStyle w:val="BodyText"/>
+        <w:rPr>
+          <w:lang w:val="en-US"/>
+        </w:rPr>
+      </w:pPr>
+      <w:r>
+        <w:rPr>
+          <w:lang w:val="en-US"/>
+        </w:rPr>
+        <w:t>I added a dock</w:t>
+      </w:r>
+      <w:r>
+        <w:rPr>
+          <w:lang w:val="en-US"/>
+        </w:rPr>
+        <w:t xml:space="preserve"> from a module</w:t>
+      </w:r>
+      <w:r>
+        <w:rPr>
+          <w:lang w:val="en-US"/>
+        </w:rPr>
+        <w:t xml:space="preserve"> to the map showing page.</w:t>
+      </w:r>
+    </w:p>
+    <w:p>
+      <w:pPr>
+        <w:pStyle w:val="BodyText"/>
+        <w:rPr>
+          <w:lang w:val="en-US"/>
+        </w:rPr>
+      </w:pPr>
+    </w:p>
+    <w:p>
+      <w:pPr>
+        <w:pStyle w:val="BodyText"/>
+        <w:rPr>
+          <w:lang w:val="en-US"/>
+        </w:rPr>
+      </w:pPr>
+      <w:r>
+        <w:rPr>
+          <w:lang w:val="en-US"/>
+        </w:rPr>
+        <w:t>28.3.2025</w:t>
+      </w:r>
+    </w:p>
+    <w:p>
+      <w:pPr>
+        <w:pStyle w:val="BodyText"/>
+        <w:rPr>
+          <w:lang w:val="en-US"/>
+        </w:rPr>
+      </w:pPr>
+      <w:r>
+        <w:rPr>
+          <w:lang w:val="en-US"/>
+        </w:rPr>
+        <w:t>I wrote the best code I ever have. Made simple drag feature to move on the map in show map page.</w:t>
+      </w:r>
+      <w:r>
+        <w:rPr>
+          <w:lang w:val="en-US"/>
+        </w:rPr>
+        <w:t xml:space="preserve"> It was so good I made it to a hook for later usage.</w:t>
+      </w:r>
+      <w:r>
+        <w:rPr>
+          <w:lang w:val="en-US"/>
+        </w:rPr>
+        <w:t xml:space="preserve"> Then made a zoom function but it is still janky. It is supposed to keep the image in same place according to the position of mouse but am I bad at math to figure out the formula to calculate the difference needed to move the picture just right.</w:t>
+      </w:r>
     </w:p>
     <w:p>
       <w:pPr>

</xml_diff>

<commit_message>
new gitignore and prevent drag causing issues
</commit_message>
<xml_diff>
--- a/SDS_learning_diary_template.docx
+++ b/SDS_learning_diary_template.docx
@@ -14,7 +14,6 @@
           <w:lang w:val="en-US"/>
         </w:rPr>
       </w:pPr>
-      <w:proofErr w:type="spellStart"/>
       <w:r>
         <w:rPr>
           <w:rFonts w:ascii="Times New Roman" w:hAnsi="Times New Roman" w:cs="Times New Roman"/>
@@ -23,53 +22,8 @@
           <w:szCs w:val="24"/>
           <w:lang w:val="en-US"/>
         </w:rPr>
-        <w:t>Lappeenrannan</w:t>
-      </w:r>
-      <w:proofErr w:type="spellEnd"/>
-      <w:r>
-        <w:rPr>
-          <w:rFonts w:ascii="Times New Roman" w:hAnsi="Times New Roman" w:cs="Times New Roman"/>
-          <w:b w:val="0"/>
-          <w:sz w:val="24"/>
-          <w:szCs w:val="24"/>
-          <w:lang w:val="en-US"/>
-        </w:rPr>
-        <w:t xml:space="preserve"> </w:t>
-      </w:r>
-      <w:proofErr w:type="spellStart"/>
-      <w:r>
-        <w:rPr>
-          <w:rFonts w:ascii="Times New Roman" w:hAnsi="Times New Roman" w:cs="Times New Roman"/>
-          <w:b w:val="0"/>
-          <w:sz w:val="24"/>
-          <w:szCs w:val="24"/>
-          <w:lang w:val="en-US"/>
-        </w:rPr>
-        <w:t>teknillinen</w:t>
-      </w:r>
-      <w:proofErr w:type="spellEnd"/>
-      <w:r>
-        <w:rPr>
-          <w:rFonts w:ascii="Times New Roman" w:hAnsi="Times New Roman" w:cs="Times New Roman"/>
-          <w:b w:val="0"/>
-          <w:sz w:val="24"/>
-          <w:szCs w:val="24"/>
-          <w:lang w:val="en-US"/>
-        </w:rPr>
-        <w:t xml:space="preserve"> </w:t>
-      </w:r>
-      <w:proofErr w:type="spellStart"/>
-      <w:r>
-        <w:rPr>
-          <w:rFonts w:ascii="Times New Roman" w:hAnsi="Times New Roman" w:cs="Times New Roman"/>
-          <w:b w:val="0"/>
-          <w:sz w:val="24"/>
-          <w:szCs w:val="24"/>
-          <w:lang w:val="en-US"/>
-        </w:rPr>
-        <w:t>yliopisto</w:t>
-      </w:r>
-      <w:proofErr w:type="spellEnd"/>
+        <w:t>Lappeenrannan teknillinen yliopisto</w:t>
+      </w:r>
     </w:p>
     <w:p>
       <w:pPr>
@@ -176,7 +130,6 @@
           <w:lang w:val="sv-FI"/>
         </w:rPr>
       </w:pPr>
-      <w:proofErr w:type="spellStart"/>
       <w:r>
         <w:rPr>
           <w:rFonts w:ascii="Times New Roman" w:hAnsi="Times New Roman" w:cs="Times New Roman"/>
@@ -185,53 +138,8 @@
           <w:szCs w:val="24"/>
           <w:lang w:val="sv-FI"/>
         </w:rPr>
-        <w:t>Sofware</w:t>
-      </w:r>
-      <w:proofErr w:type="spellEnd"/>
-      <w:r>
-        <w:rPr>
-          <w:rFonts w:ascii="Times New Roman" w:hAnsi="Times New Roman" w:cs="Times New Roman"/>
-          <w:b w:val="0"/>
-          <w:sz w:val="24"/>
-          <w:szCs w:val="24"/>
-          <w:lang w:val="sv-FI"/>
-        </w:rPr>
-        <w:t xml:space="preserve"> </w:t>
-      </w:r>
-      <w:proofErr w:type="spellStart"/>
-      <w:r>
-        <w:rPr>
-          <w:rFonts w:ascii="Times New Roman" w:hAnsi="Times New Roman" w:cs="Times New Roman"/>
-          <w:b w:val="0"/>
-          <w:sz w:val="24"/>
-          <w:szCs w:val="24"/>
-          <w:lang w:val="sv-FI"/>
-        </w:rPr>
-        <w:t>Development</w:t>
-      </w:r>
-      <w:proofErr w:type="spellEnd"/>
-      <w:r>
-        <w:rPr>
-          <w:rFonts w:ascii="Times New Roman" w:hAnsi="Times New Roman" w:cs="Times New Roman"/>
-          <w:b w:val="0"/>
-          <w:sz w:val="24"/>
-          <w:szCs w:val="24"/>
-          <w:lang w:val="sv-FI"/>
-        </w:rPr>
-        <w:t xml:space="preserve"> </w:t>
-      </w:r>
-      <w:proofErr w:type="spellStart"/>
-      <w:r>
-        <w:rPr>
-          <w:rFonts w:ascii="Times New Roman" w:hAnsi="Times New Roman" w:cs="Times New Roman"/>
-          <w:b w:val="0"/>
-          <w:sz w:val="24"/>
-          <w:szCs w:val="24"/>
-          <w:lang w:val="sv-FI"/>
-        </w:rPr>
-        <w:t>Skills</w:t>
-      </w:r>
-      <w:proofErr w:type="spellEnd"/>
+        <w:t>Sofware Development Skills</w:t>
+      </w:r>
     </w:p>
     <w:p>
       <w:pPr>
@@ -1034,21 +942,7 @@
         <w:rPr>
           <w:lang w:val="en-US"/>
         </w:rPr>
-        <w:t xml:space="preserve">Added a circular gallery to the main menu to show the maps in the database. Then deleted it and made </w:t>
-      </w:r>
-      <w:proofErr w:type="spellStart"/>
-      <w:r>
-        <w:rPr>
-          <w:lang w:val="en-US"/>
-        </w:rPr>
-        <w:t>a</w:t>
-      </w:r>
-      <w:proofErr w:type="spellEnd"/>
-      <w:r>
-        <w:rPr>
-          <w:lang w:val="en-US"/>
-        </w:rPr>
-        <w:t xml:space="preserve"> own as the code has a lot of bloat and things I do not understand thus changing it seemed more hard than making own. Reasons I didn’t use it was that there was annoying animation over every card, the cards themselves should have been clickable, and scrolling affected the gallery but the gallery didn’t have scroll stop thus it feels awful to use.</w:t>
+        <w:t>Added a circular gallery to the main menu to show the maps in the database. Then deleted it and made a own as the code has a lot of bloat and things I do not understand thus changing it seemed more hard than making own. Reasons I didn’t use it was that there was annoying animation over every card, the cards themselves should have been clickable, and scrolling affected the gallery but the gallery didn’t have scroll stop thus it feels awful to use.</w:t>
       </w:r>
     </w:p>
     <w:p>
@@ -1084,21 +978,7 @@
         <w:rPr>
           <w:lang w:val="en-US"/>
         </w:rPr>
-        <w:t xml:space="preserve">I found multi-carousel module that handles the show bar fantastically while giving me options to add anything inside. Then I made a page that has the Id of map in </w:t>
-      </w:r>
-      <w:proofErr w:type="spellStart"/>
-      <w:r>
-        <w:rPr>
-          <w:lang w:val="en-US"/>
-        </w:rPr>
-        <w:t>url</w:t>
-      </w:r>
-      <w:proofErr w:type="spellEnd"/>
-      <w:r>
-        <w:rPr>
-          <w:lang w:val="en-US"/>
-        </w:rPr>
-        <w:t xml:space="preserve"> to look that specific map and the maps are openable from the carousel module from the main menu page.</w:t>
+        <w:t>I found multi-carousel module that handles the show bar fantastically while giving me options to add anything inside. Then I made a page that has the Id of map in url to look that specific map and the maps are openable from the carousel module from the main menu page.</w:t>
       </w:r>
       <w:r>
         <w:rPr>
@@ -1211,6 +1091,70 @@
           <w:lang w:val="en-US"/>
         </w:rPr>
       </w:pPr>
+    </w:p>
+    <w:p>
+      <w:pPr>
+        <w:pStyle w:val="BodyText"/>
+        <w:rPr>
+          <w:lang w:val="en-US"/>
+        </w:rPr>
+      </w:pPr>
+      <w:r>
+        <w:rPr>
+          <w:lang w:val="en-US"/>
+        </w:rPr>
+        <w:t>29.3.2025</w:t>
+      </w:r>
+    </w:p>
+    <w:p>
+      <w:pPr>
+        <w:pStyle w:val="BodyText"/>
+        <w:rPr>
+          <w:lang w:val="en-US"/>
+        </w:rPr>
+      </w:pPr>
+      <w:r>
+        <w:rPr>
+          <w:lang w:val="en-US"/>
+        </w:rPr>
+        <w:t>Some code refining but didn’t succeed in making proper zoom</w:t>
+      </w:r>
+    </w:p>
+    <w:p>
+      <w:pPr>
+        <w:pStyle w:val="BodyText"/>
+        <w:rPr>
+          <w:lang w:val="en-US"/>
+        </w:rPr>
+      </w:pPr>
+    </w:p>
+    <w:p>
+      <w:pPr>
+        <w:pStyle w:val="BodyText"/>
+        <w:rPr>
+          <w:lang w:val="en-US"/>
+        </w:rPr>
+      </w:pPr>
+      <w:r>
+        <w:rPr>
+          <w:lang w:val="en-US"/>
+        </w:rPr>
+        <w:t>30.3.2025</w:t>
+      </w:r>
+    </w:p>
+    <w:p>
+      <w:pPr>
+        <w:pStyle w:val="BodyText"/>
+        <w:rPr>
+          <w:lang w:val="en-US"/>
+        </w:rPr>
+      </w:pPr>
+      <w:r>
+        <w:rPr>
+          <w:lang w:val="en-US"/>
+        </w:rPr>
+        <w:t>Prevented the dragging of an image causing download or opening a new tab when dragged outside of the website.</w:t>
+      </w:r>
     </w:p>
     <w:sectPr>
       <w:headerReference w:type="default" r:id="rId10"/>
@@ -3657,6 +3601,24 @@
 </file>
 
 <file path=customXml/item1.xml><?xml version="1.0" encoding="utf-8"?>
+<p:properties xmlns:p="http://schemas.microsoft.com/office/2006/metadata/properties" xmlns:xsi="http://www.w3.org/2001/XMLSchema-instance" xmlns:pc="http://schemas.microsoft.com/office/infopath/2007/PartnerControls">
+  <documentManagement>
+    <PublishingExpirationDate xmlns="http://schemas.microsoft.com/sharepoint/v3" xsi:nil="true"/>
+    <PublishingStartDate xmlns="http://schemas.microsoft.com/sharepoint/v3" xsi:nil="true"/>
+  </documentManagement>
+</p:properties>
+</file>
+
+<file path=customXml/item2.xml><?xml version="1.0" encoding="utf-8"?>
+<?mso-contentType ?>
+<FormTemplates xmlns="http://schemas.microsoft.com/sharepoint/v3/contenttype/forms">
+  <Display>DocumentLibraryForm</Display>
+  <Edit>DocumentLibraryForm</Edit>
+  <New>DocumentLibraryForm</New>
+</FormTemplates>
+</file>
+
+<file path=customXml/item3.xml><?xml version="1.0" encoding="utf-8"?>
 <ct:contentTypeSchema xmlns:ct="http://schemas.microsoft.com/office/2006/metadata/contentType" xmlns:ma="http://schemas.microsoft.com/office/2006/metadata/properties/metaAttributes" ct:_="" ma:_="" ma:contentTypeName="Asiakirja" ma:contentTypeID="0x01010017418C401CCB2042A3A99A19F43F356D" ma:contentTypeVersion="1" ma:contentTypeDescription="Luo uusi asiakirja." ma:contentTypeScope="" ma:versionID="f4b075d3ca74a5dbaed73e767a156aa0">
   <xsd:schema xmlns:xsd="http://www.w3.org/2001/XMLSchema" xmlns:p="http://schemas.microsoft.com/office/2006/metadata/properties" xmlns:ns1="http://schemas.microsoft.com/sharepoint/v3" targetNamespace="http://schemas.microsoft.com/office/2006/metadata/properties" ma:root="true" ma:fieldsID="4340a008e99365d80b71206bae222996" ns1:_="">
     <xsd:import namespace="http://schemas.microsoft.com/sharepoint/v3"/>
@@ -3722,25 +3684,25 @@
 </ct:contentTypeSchema>
 </file>
 
-<file path=customXml/item2.xml><?xml version="1.0" encoding="utf-8"?>
-<?mso-contentType ?>
-<FormTemplates xmlns="http://schemas.microsoft.com/sharepoint/v3/contenttype/forms">
-  <Display>DocumentLibraryForm</Display>
-  <Edit>DocumentLibraryForm</Edit>
-  <New>DocumentLibraryForm</New>
-</FormTemplates>
+<file path=customXml/itemProps1.xml><?xml version="1.0" encoding="utf-8"?>
+<ds:datastoreItem xmlns:ds="http://schemas.openxmlformats.org/officeDocument/2006/customXml" ds:itemID="{FA8F0064-303C-446D-896E-46EEB9A79DC3}">
+  <ds:schemaRefs>
+    <ds:schemaRef ds:uri="http://schemas.microsoft.com/office/2006/metadata/properties"/>
+    <ds:schemaRef ds:uri="http://schemas.microsoft.com/office/infopath/2007/PartnerControls"/>
+    <ds:schemaRef ds:uri="http://schemas.microsoft.com/sharepoint/v3"/>
+  </ds:schemaRefs>
+</ds:datastoreItem>
 </file>
 
-<file path=customXml/item3.xml><?xml version="1.0" encoding="utf-8"?>
-<p:properties xmlns:p="http://schemas.microsoft.com/office/2006/metadata/properties" xmlns:xsi="http://www.w3.org/2001/XMLSchema-instance" xmlns:pc="http://schemas.microsoft.com/office/infopath/2007/PartnerControls">
-  <documentManagement>
-    <PublishingExpirationDate xmlns="http://schemas.microsoft.com/sharepoint/v3" xsi:nil="true"/>
-    <PublishingStartDate xmlns="http://schemas.microsoft.com/sharepoint/v3" xsi:nil="true"/>
-  </documentManagement>
-</p:properties>
+<file path=customXml/itemProps2.xml><?xml version="1.0" encoding="utf-8"?>
+<ds:datastoreItem xmlns:ds="http://schemas.openxmlformats.org/officeDocument/2006/customXml" ds:itemID="{13FBD2FA-5696-460D-A278-9A302A0F72AE}">
+  <ds:schemaRefs>
+    <ds:schemaRef ds:uri="http://schemas.microsoft.com/sharepoint/v3/contenttype/forms"/>
+  </ds:schemaRefs>
+</ds:datastoreItem>
 </file>
 
-<file path=customXml/itemProps1.xml><?xml version="1.0" encoding="utf-8"?>
+<file path=customXml/itemProps3.xml><?xml version="1.0" encoding="utf-8"?>
 <ds:datastoreItem xmlns:ds="http://schemas.openxmlformats.org/officeDocument/2006/customXml" ds:itemID="{B9A87442-5A7B-46FD-BD28-170CE9B7256F}">
   <ds:schemaRefs>
     <ds:schemaRef ds:uri="http://schemas.microsoft.com/office/2006/metadata/contentType"/>
@@ -3755,22 +3717,4 @@
     <ds:schemaRef ds:uri="http://schemas.microsoft.com/office/internal/2005/internalDocumentation"/>
   </ds:schemaRefs>
 </ds:datastoreItem>
-</file>
-
-<file path=customXml/itemProps2.xml><?xml version="1.0" encoding="utf-8"?>
-<ds:datastoreItem xmlns:ds="http://schemas.openxmlformats.org/officeDocument/2006/customXml" ds:itemID="{13FBD2FA-5696-460D-A278-9A302A0F72AE}">
-  <ds:schemaRefs>
-    <ds:schemaRef ds:uri="http://schemas.microsoft.com/sharepoint/v3/contenttype/forms"/>
-  </ds:schemaRefs>
-</ds:datastoreItem>
-</file>
-
-<file path=customXml/itemProps3.xml><?xml version="1.0" encoding="utf-8"?>
-<ds:datastoreItem xmlns:ds="http://schemas.openxmlformats.org/officeDocument/2006/customXml" ds:itemID="{FA8F0064-303C-446D-896E-46EEB9A79DC3}">
-  <ds:schemaRefs>
-    <ds:schemaRef ds:uri="http://schemas.microsoft.com/office/2006/metadata/properties"/>
-    <ds:schemaRef ds:uri="http://schemas.microsoft.com/office/infopath/2007/PartnerControls"/>
-    <ds:schemaRef ds:uri="http://schemas.microsoft.com/sharepoint/v3"/>
-  </ds:schemaRefs>
-</ds:datastoreItem>
 </file>
</xml_diff>

<commit_message>
found npm package to make zoom work
</commit_message>
<xml_diff>
--- a/SDS_learning_diary_template.docx
+++ b/SDS_learning_diary_template.docx
@@ -1155,10 +1155,37 @@
         </w:rPr>
         <w:t>Prevented the dragging of an image causing download or opening a new tab when dragged outside of the website.</w:t>
       </w:r>
+      <w:r>
+        <w:rPr>
+          <w:lang w:val="en-US"/>
+        </w:rPr>
+        <w:t xml:space="preserve"> Found npm package called </w:t>
+      </w:r>
+      <w:hyperlink r:id="rId10" w:history="1">
+        <w:r>
+          <w:rPr>
+            <w:rStyle w:val="Hyperlink"/>
+            <w:lang w:val="en-US"/>
+          </w:rPr>
+          <w:t>https://www.npmjs.com/package/react-zoom-pan-pinch?activeTab=code</w:t>
+        </w:r>
+      </w:hyperlink>
+      <w:r>
+        <w:rPr>
+          <w:lang w:val="en-US"/>
+        </w:rPr>
+        <w:t>. It has all the image movement I need, it didn’t have proper demo with the source code, show with some digging I found source code and got it to be just right.</w:t>
+      </w:r>
+      <w:r>
+        <w:rPr>
+          <w:lang w:val="en-US"/>
+        </w:rPr>
+        <w:t xml:space="preserve"> ShowMap.tsx is now unused.</w:t>
+      </w:r>
     </w:p>
     <w:sectPr>
-      <w:headerReference w:type="default" r:id="rId10"/>
-      <w:footerReference w:type="default" r:id="rId11"/>
+      <w:headerReference w:type="default" r:id="rId11"/>
+      <w:footerReference w:type="default" r:id="rId12"/>
       <w:pgSz w:w="11906" w:h="16838"/>
       <w:pgMar w:top="1701" w:right="1134" w:bottom="1701" w:left="1985" w:header="720" w:footer="720" w:gutter="0"/>
       <w:cols w:space="720"/>
@@ -3300,6 +3327,18 @@
       <w:sz w:val="16"/>
       <w:szCs w:val="16"/>
       <w:lang w:eastAsia="en-US"/>
+    </w:rPr>
+  </w:style>
+  <w:style w:type="character" w:styleId="UnresolvedMention">
+    <w:name w:val="Unresolved Mention"/>
+    <w:basedOn w:val="DefaultParagraphFont"/>
+    <w:uiPriority w:val="99"/>
+    <w:semiHidden/>
+    <w:unhideWhenUsed/>
+    <w:rsid w:val="000D5A44"/>
+    <w:rPr>
+      <w:color w:val="605E5C"/>
+      <w:shd w:val="clear" w:color="auto" w:fill="E1DFDD"/>
     </w:rPr>
   </w:style>
 </w:styles>

</xml_diff>

<commit_message>
coded along the tutorial
</commit_message>
<xml_diff>
--- a/SDS_learning_diary_template.docx
+++ b/SDS_learning_diary_template.docx
@@ -244,20 +244,80 @@
         <w:rPr>
           <w:lang w:val="en-US"/>
         </w:rPr>
-        <w:t>23.3.2025</w:t>
-      </w:r>
-    </w:p>
-    <w:p>
-      <w:pPr>
-        <w:rPr>
-          <w:lang w:val="en-US"/>
-        </w:rPr>
-      </w:pPr>
-      <w:r>
-        <w:rPr>
-          <w:lang w:val="en-US"/>
-        </w:rPr>
-        <w:t xml:space="preserve">Made a router, </w:t>
+        <w:t>14</w:t>
+      </w:r>
+      <w:r>
+        <w:rPr>
+          <w:lang w:val="en-US"/>
+        </w:rPr>
+        <w:t>.</w:t>
+      </w:r>
+      <w:r>
+        <w:rPr>
+          <w:lang w:val="en-US"/>
+        </w:rPr>
+        <w:t>5</w:t>
+      </w:r>
+      <w:r>
+        <w:rPr>
+          <w:lang w:val="en-US"/>
+        </w:rPr>
+        <w:t>.2025</w:t>
+      </w:r>
+    </w:p>
+    <w:p>
+      <w:pPr>
+        <w:rPr>
+          <w:lang w:val="en-GB"/>
+        </w:rPr>
+      </w:pPr>
+      <w:r>
+        <w:rPr>
+          <w:lang w:val="en-US"/>
+        </w:rPr>
+        <w:t xml:space="preserve">I coded along with the video and learnt </w:t>
+      </w:r>
+      <w:r>
+        <w:rPr>
+          <w:lang w:val="en-GB"/>
+        </w:rPr>
+        <w:t>Node.js fundamentals including modules such as path, url, fs, events. Additionally</w:t>
+      </w:r>
+      <w:r>
+        <w:rPr>
+          <w:lang w:val="en-GB"/>
+        </w:rPr>
+        <w:t>,</w:t>
+      </w:r>
+      <w:r>
+        <w:rPr>
+          <w:lang w:val="en-GB"/>
+        </w:rPr>
+        <w:t xml:space="preserve"> </w:t>
+      </w:r>
+      <w:r>
+        <w:rPr>
+          <w:lang w:val="en-GB"/>
+        </w:rPr>
+        <w:t>I</w:t>
+      </w:r>
+      <w:r>
+        <w:rPr>
+          <w:lang w:val="en-GB"/>
+        </w:rPr>
+        <w:t xml:space="preserve"> create</w:t>
+      </w:r>
+      <w:r>
+        <w:rPr>
+          <w:lang w:val="en-GB"/>
+        </w:rPr>
+        <w:t>d</w:t>
+      </w:r>
+      <w:r>
+        <w:rPr>
+          <w:lang w:val="en-GB"/>
+        </w:rPr>
+        <w:t xml:space="preserve"> a HTTP server from scratch without Express.</w:t>
       </w:r>
     </w:p>
     <w:p>
@@ -1283,6 +1343,109 @@
           <w:lang w:val="en-US"/>
         </w:rPr>
         <w:t>I made proper backend (adding and finding) to the markers and made it possible to add some simple test markers.</w:t>
+      </w:r>
+    </w:p>
+    <w:p>
+      <w:pPr>
+        <w:pStyle w:val="BodyText"/>
+        <w:rPr>
+          <w:lang w:val="en-US"/>
+        </w:rPr>
+      </w:pPr>
+    </w:p>
+    <w:p>
+      <w:pPr>
+        <w:rPr>
+          <w:lang w:val="en-US"/>
+        </w:rPr>
+      </w:pPr>
+      <w:r>
+        <w:rPr>
+          <w:lang w:val="en-US"/>
+        </w:rPr>
+        <w:t>14.5.2025</w:t>
+      </w:r>
+    </w:p>
+    <w:p>
+      <w:pPr>
+        <w:rPr>
+          <w:lang w:val="en-US"/>
+        </w:rPr>
+      </w:pPr>
+      <w:r>
+        <w:rPr>
+          <w:lang w:val="en-US"/>
+        </w:rPr>
+        <w:t>After a while of studying other stuff, I came back to this project.</w:t>
+      </w:r>
+      <w:r>
+        <w:rPr>
+          <w:lang w:val="en-US"/>
+        </w:rPr>
+        <w:t xml:space="preserve"> I started working on the modules for completing this course.</w:t>
+      </w:r>
+    </w:p>
+    <w:p>
+      <w:pPr>
+        <w:rPr>
+          <w:lang w:val="en-US"/>
+        </w:rPr>
+      </w:pPr>
+    </w:p>
+    <w:p>
+      <w:pPr>
+        <w:pStyle w:val="BodyText"/>
+        <w:rPr>
+          <w:lang w:val="en-US"/>
+        </w:rPr>
+      </w:pPr>
+      <w:r>
+        <w:rPr>
+          <w:lang w:val="en-US"/>
+        </w:rPr>
+        <w:t xml:space="preserve">I coded along with the video and learnt </w:t>
+      </w:r>
+      <w:r>
+        <w:rPr>
+          <w:lang w:val="en-GB"/>
+        </w:rPr>
+        <w:t>Node.js fundamentals including modules such as path, url, fs, events. Additionally</w:t>
+      </w:r>
+      <w:r>
+        <w:rPr>
+          <w:lang w:val="en-GB"/>
+        </w:rPr>
+        <w:t>,</w:t>
+      </w:r>
+      <w:r>
+        <w:rPr>
+          <w:lang w:val="en-GB"/>
+        </w:rPr>
+        <w:t xml:space="preserve"> </w:t>
+      </w:r>
+      <w:r>
+        <w:rPr>
+          <w:lang w:val="en-GB"/>
+        </w:rPr>
+        <w:t>I</w:t>
+      </w:r>
+      <w:r>
+        <w:rPr>
+          <w:lang w:val="en-GB"/>
+        </w:rPr>
+        <w:t xml:space="preserve"> create</w:t>
+      </w:r>
+      <w:r>
+        <w:rPr>
+          <w:lang w:val="en-GB"/>
+        </w:rPr>
+        <w:t>d</w:t>
+      </w:r>
+      <w:r>
+        <w:rPr>
+          <w:lang w:val="en-GB"/>
+        </w:rPr>
+        <w:t xml:space="preserve"> a HTTP server from scratch without Express</w:t>
       </w:r>
     </w:p>
     <w:sectPr>
@@ -2809,7 +2972,6 @@
   <w:style w:type="character" w:default="1" w:styleId="DefaultParagraphFont">
     <w:name w:val="Default Paragraph Font"/>
     <w:uiPriority w:val="1"/>
-    <w:semiHidden/>
     <w:unhideWhenUsed/>
   </w:style>
   <w:style w:type="table" w:default="1" w:styleId="TableNormal">
@@ -3742,24 +3904,6 @@
 </file>
 
 <file path=customXml/item1.xml><?xml version="1.0" encoding="utf-8"?>
-<p:properties xmlns:p="http://schemas.microsoft.com/office/2006/metadata/properties" xmlns:xsi="http://www.w3.org/2001/XMLSchema-instance" xmlns:pc="http://schemas.microsoft.com/office/infopath/2007/PartnerControls">
-  <documentManagement>
-    <PublishingExpirationDate xmlns="http://schemas.microsoft.com/sharepoint/v3" xsi:nil="true"/>
-    <PublishingStartDate xmlns="http://schemas.microsoft.com/sharepoint/v3" xsi:nil="true"/>
-  </documentManagement>
-</p:properties>
-</file>
-
-<file path=customXml/item2.xml><?xml version="1.0" encoding="utf-8"?>
-<?mso-contentType ?>
-<FormTemplates xmlns="http://schemas.microsoft.com/sharepoint/v3/contenttype/forms">
-  <Display>DocumentLibraryForm</Display>
-  <Edit>DocumentLibraryForm</Edit>
-  <New>DocumentLibraryForm</New>
-</FormTemplates>
-</file>
-
-<file path=customXml/item3.xml><?xml version="1.0" encoding="utf-8"?>
 <ct:contentTypeSchema xmlns:ct="http://schemas.microsoft.com/office/2006/metadata/contentType" xmlns:ma="http://schemas.microsoft.com/office/2006/metadata/properties/metaAttributes" ct:_="" ma:_="" ma:contentTypeName="Asiakirja" ma:contentTypeID="0x01010017418C401CCB2042A3A99A19F43F356D" ma:contentTypeVersion="1" ma:contentTypeDescription="Luo uusi asiakirja." ma:contentTypeScope="" ma:versionID="f4b075d3ca74a5dbaed73e767a156aa0">
   <xsd:schema xmlns:xsd="http://www.w3.org/2001/XMLSchema" xmlns:p="http://schemas.microsoft.com/office/2006/metadata/properties" xmlns:ns1="http://schemas.microsoft.com/sharepoint/v3" targetNamespace="http://schemas.microsoft.com/office/2006/metadata/properties" ma:root="true" ma:fieldsID="4340a008e99365d80b71206bae222996" ns1:_="">
     <xsd:import namespace="http://schemas.microsoft.com/sharepoint/v3"/>
@@ -3825,25 +3969,25 @@
 </ct:contentTypeSchema>
 </file>
 
-<file path=customXml/itemProps1.xml><?xml version="1.0" encoding="utf-8"?>
-<ds:datastoreItem xmlns:ds="http://schemas.openxmlformats.org/officeDocument/2006/customXml" ds:itemID="{FA8F0064-303C-446D-896E-46EEB9A79DC3}">
-  <ds:schemaRefs>
-    <ds:schemaRef ds:uri="http://schemas.microsoft.com/office/2006/metadata/properties"/>
-    <ds:schemaRef ds:uri="http://schemas.microsoft.com/office/infopath/2007/PartnerControls"/>
-    <ds:schemaRef ds:uri="http://schemas.microsoft.com/sharepoint/v3"/>
-  </ds:schemaRefs>
-</ds:datastoreItem>
+<file path=customXml/item2.xml><?xml version="1.0" encoding="utf-8"?>
+<?mso-contentType ?>
+<FormTemplates xmlns="http://schemas.microsoft.com/sharepoint/v3/contenttype/forms">
+  <Display>DocumentLibraryForm</Display>
+  <Edit>DocumentLibraryForm</Edit>
+  <New>DocumentLibraryForm</New>
+</FormTemplates>
 </file>
 
-<file path=customXml/itemProps2.xml><?xml version="1.0" encoding="utf-8"?>
-<ds:datastoreItem xmlns:ds="http://schemas.openxmlformats.org/officeDocument/2006/customXml" ds:itemID="{13FBD2FA-5696-460D-A278-9A302A0F72AE}">
-  <ds:schemaRefs>
-    <ds:schemaRef ds:uri="http://schemas.microsoft.com/sharepoint/v3/contenttype/forms"/>
-  </ds:schemaRefs>
-</ds:datastoreItem>
+<file path=customXml/item3.xml><?xml version="1.0" encoding="utf-8"?>
+<p:properties xmlns:p="http://schemas.microsoft.com/office/2006/metadata/properties" xmlns:xsi="http://www.w3.org/2001/XMLSchema-instance" xmlns:pc="http://schemas.microsoft.com/office/infopath/2007/PartnerControls">
+  <documentManagement>
+    <PublishingExpirationDate xmlns="http://schemas.microsoft.com/sharepoint/v3" xsi:nil="true"/>
+    <PublishingStartDate xmlns="http://schemas.microsoft.com/sharepoint/v3" xsi:nil="true"/>
+  </documentManagement>
+</p:properties>
 </file>
 
-<file path=customXml/itemProps3.xml><?xml version="1.0" encoding="utf-8"?>
+<file path=customXml/itemProps1.xml><?xml version="1.0" encoding="utf-8"?>
 <ds:datastoreItem xmlns:ds="http://schemas.openxmlformats.org/officeDocument/2006/customXml" ds:itemID="{B9A87442-5A7B-46FD-BD28-170CE9B7256F}">
   <ds:schemaRefs>
     <ds:schemaRef ds:uri="http://schemas.microsoft.com/office/2006/metadata/contentType"/>
@@ -3858,4 +4002,22 @@
     <ds:schemaRef ds:uri="http://schemas.microsoft.com/office/internal/2005/internalDocumentation"/>
   </ds:schemaRefs>
 </ds:datastoreItem>
+</file>
+
+<file path=customXml/itemProps2.xml><?xml version="1.0" encoding="utf-8"?>
+<ds:datastoreItem xmlns:ds="http://schemas.openxmlformats.org/officeDocument/2006/customXml" ds:itemID="{13FBD2FA-5696-460D-A278-9A302A0F72AE}">
+  <ds:schemaRefs>
+    <ds:schemaRef ds:uri="http://schemas.microsoft.com/sharepoint/v3/contenttype/forms"/>
+  </ds:schemaRefs>
+</ds:datastoreItem>
+</file>
+
+<file path=customXml/itemProps3.xml><?xml version="1.0" encoding="utf-8"?>
+<ds:datastoreItem xmlns:ds="http://schemas.openxmlformats.org/officeDocument/2006/customXml" ds:itemID="{FA8F0064-303C-446D-896E-46EEB9A79DC3}">
+  <ds:schemaRefs>
+    <ds:schemaRef ds:uri="http://schemas.microsoft.com/office/2006/metadata/properties"/>
+    <ds:schemaRef ds:uri="http://schemas.microsoft.com/office/infopath/2007/PartnerControls"/>
+    <ds:schemaRef ds:uri="http://schemas.microsoft.com/sharepoint/v3"/>
+  </ds:schemaRefs>
+</ds:datastoreItem>
 </file>
</xml_diff>

<commit_message>
made some react stuff
</commit_message>
<xml_diff>
--- a/SDS_learning_diary_template.docx
+++ b/SDS_learning_diary_template.docx
@@ -885,13 +885,25 @@
         <w:rPr>
           <w:lang w:val="en-US"/>
         </w:rPr>
-        <w:t>0</w:t>
-      </w:r>
-      <w:r>
-        <w:rPr>
-          <w:lang w:val="en-US"/>
-        </w:rPr>
-        <w:t>.3.2025</w:t>
+        <w:t>15</w:t>
+      </w:r>
+      <w:r>
+        <w:rPr>
+          <w:lang w:val="en-US"/>
+        </w:rPr>
+        <w:t>.</w:t>
+      </w:r>
+      <w:r>
+        <w:rPr>
+          <w:lang w:val="en-US"/>
+        </w:rPr>
+        <w:t>5</w:t>
+      </w:r>
+      <w:r>
+        <w:rPr>
+          <w:lang w:val="en-US"/>
+        </w:rPr>
+        <w:t>.2025</w:t>
       </w:r>
     </w:p>
     <w:p>
@@ -906,6 +918,59 @@
           <w:lang w:val="en-US"/>
         </w:rPr>
       </w:pPr>
+    </w:p>
+    <w:p>
+      <w:pPr>
+        <w:pStyle w:val="Title"/>
+        <w:jc w:val="left"/>
+        <w:rPr>
+          <w:rFonts w:ascii="Times New Roman" w:hAnsi="Times New Roman" w:cs="Times New Roman"/>
+          <w:b w:val="0"/>
+          <w:sz w:val="24"/>
+          <w:szCs w:val="24"/>
+          <w:lang w:val="en-US"/>
+        </w:rPr>
+      </w:pPr>
+      <w:r>
+        <w:rPr>
+          <w:rFonts w:ascii="Times New Roman" w:hAnsi="Times New Roman" w:cs="Times New Roman"/>
+          <w:b w:val="0"/>
+          <w:sz w:val="24"/>
+          <w:szCs w:val="24"/>
+          <w:lang w:val="en-US"/>
+        </w:rPr>
+        <w:t>I watched the video and made some similar code. I learnt about r</w:t>
+      </w:r>
+      <w:r>
+        <w:rPr>
+          <w:rFonts w:ascii="Times New Roman" w:hAnsi="Times New Roman" w:cs="Times New Roman"/>
+          <w:b w:val="0"/>
+          <w:sz w:val="24"/>
+          <w:szCs w:val="24"/>
+          <w:lang w:val="en-US"/>
+        </w:rPr>
+        <w:t>eact framework fundamentals</w:t>
+      </w:r>
+      <w:r>
+        <w:rPr>
+          <w:rFonts w:ascii="Times New Roman" w:hAnsi="Times New Roman" w:cs="Times New Roman"/>
+          <w:b w:val="0"/>
+          <w:sz w:val="24"/>
+          <w:szCs w:val="24"/>
+          <w:lang w:val="en-US"/>
+        </w:rPr>
+        <w:t xml:space="preserve">, </w:t>
+      </w:r>
+      <w:r>
+        <w:rPr>
+          <w:rFonts w:ascii="Times New Roman" w:hAnsi="Times New Roman" w:cs="Times New Roman"/>
+          <w:b w:val="0"/>
+          <w:sz w:val="24"/>
+          <w:szCs w:val="24"/>
+          <w:lang w:val="en-US"/>
+        </w:rPr>
+        <w:t>Components, State and Hooks. Events, JSON Server and Routing</w:t>
+      </w:r>
     </w:p>
     <w:p>
       <w:pPr>
@@ -2031,6 +2096,67 @@
           <w:lang w:val="en-GB"/>
         </w:rPr>
         <w:t xml:space="preserve"> and the syntax to create, read, update and delete data.</w:t>
+      </w:r>
+    </w:p>
+    <w:p>
+      <w:pPr>
+        <w:pStyle w:val="BodyText"/>
+        <w:rPr>
+          <w:lang w:val="en-GB"/>
+        </w:rPr>
+      </w:pPr>
+    </w:p>
+    <w:p>
+      <w:pPr>
+        <w:pStyle w:val="Title"/>
+        <w:jc w:val="left"/>
+        <w:rPr>
+          <w:rFonts w:ascii="Times New Roman" w:hAnsi="Times New Roman" w:cs="Times New Roman"/>
+          <w:b w:val="0"/>
+          <w:sz w:val="24"/>
+          <w:szCs w:val="24"/>
+          <w:lang w:val="en-US"/>
+        </w:rPr>
+      </w:pPr>
+      <w:r>
+        <w:rPr>
+          <w:rFonts w:ascii="Times New Roman" w:hAnsi="Times New Roman" w:cs="Times New Roman"/>
+          <w:b w:val="0"/>
+          <w:sz w:val="24"/>
+          <w:szCs w:val="24"/>
+          <w:lang w:val="en-US"/>
+        </w:rPr>
+        <w:t>I watched the video and made some similar code. I learnt about r</w:t>
+      </w:r>
+      <w:r>
+        <w:rPr>
+          <w:rFonts w:ascii="Times New Roman" w:hAnsi="Times New Roman" w:cs="Times New Roman"/>
+          <w:b w:val="0"/>
+          <w:sz w:val="24"/>
+          <w:szCs w:val="24"/>
+          <w:lang w:val="en-US"/>
+        </w:rPr>
+        <w:t>eact framework fundamentals</w:t>
+      </w:r>
+      <w:r>
+        <w:rPr>
+          <w:rFonts w:ascii="Times New Roman" w:hAnsi="Times New Roman" w:cs="Times New Roman"/>
+          <w:b w:val="0"/>
+          <w:sz w:val="24"/>
+          <w:szCs w:val="24"/>
+          <w:lang w:val="en-US"/>
+        </w:rPr>
+        <w:t xml:space="preserve">, </w:t>
+      </w:r>
+      <w:r>
+        <w:rPr>
+          <w:rFonts w:ascii="Times New Roman" w:hAnsi="Times New Roman" w:cs="Times New Roman"/>
+          <w:b w:val="0"/>
+          <w:sz w:val="24"/>
+          <w:szCs w:val="24"/>
+          <w:lang w:val="en-US"/>
+        </w:rPr>
+        <w:t>Components, State and Hooks. Events, JSON Server and Routing</w:t>
       </w:r>
     </w:p>
     <w:p>
@@ -4543,6 +4669,24 @@
 </file>
 
 <file path=customXml/item1.xml><?xml version="1.0" encoding="utf-8"?>
+<p:properties xmlns:p="http://schemas.microsoft.com/office/2006/metadata/properties" xmlns:xsi="http://www.w3.org/2001/XMLSchema-instance" xmlns:pc="http://schemas.microsoft.com/office/infopath/2007/PartnerControls">
+  <documentManagement>
+    <PublishingExpirationDate xmlns="http://schemas.microsoft.com/sharepoint/v3" xsi:nil="true"/>
+    <PublishingStartDate xmlns="http://schemas.microsoft.com/sharepoint/v3" xsi:nil="true"/>
+  </documentManagement>
+</p:properties>
+</file>
+
+<file path=customXml/item2.xml><?xml version="1.0" encoding="utf-8"?>
+<?mso-contentType ?>
+<FormTemplates xmlns="http://schemas.microsoft.com/sharepoint/v3/contenttype/forms">
+  <Display>DocumentLibraryForm</Display>
+  <Edit>DocumentLibraryForm</Edit>
+  <New>DocumentLibraryForm</New>
+</FormTemplates>
+</file>
+
+<file path=customXml/item3.xml><?xml version="1.0" encoding="utf-8"?>
 <ct:contentTypeSchema xmlns:ct="http://schemas.microsoft.com/office/2006/metadata/contentType" xmlns:ma="http://schemas.microsoft.com/office/2006/metadata/properties/metaAttributes" ct:_="" ma:_="" ma:contentTypeName="Asiakirja" ma:contentTypeID="0x01010017418C401CCB2042A3A99A19F43F356D" ma:contentTypeVersion="1" ma:contentTypeDescription="Luo uusi asiakirja." ma:contentTypeScope="" ma:versionID="f4b075d3ca74a5dbaed73e767a156aa0">
   <xsd:schema xmlns:xsd="http://www.w3.org/2001/XMLSchema" xmlns:p="http://schemas.microsoft.com/office/2006/metadata/properties" xmlns:ns1="http://schemas.microsoft.com/sharepoint/v3" targetNamespace="http://schemas.microsoft.com/office/2006/metadata/properties" ma:root="true" ma:fieldsID="4340a008e99365d80b71206bae222996" ns1:_="">
     <xsd:import namespace="http://schemas.microsoft.com/sharepoint/v3"/>
@@ -4608,25 +4752,25 @@
 </ct:contentTypeSchema>
 </file>
 
-<file path=customXml/item2.xml><?xml version="1.0" encoding="utf-8"?>
-<?mso-contentType ?>
-<FormTemplates xmlns="http://schemas.microsoft.com/sharepoint/v3/contenttype/forms">
-  <Display>DocumentLibraryForm</Display>
-  <Edit>DocumentLibraryForm</Edit>
-  <New>DocumentLibraryForm</New>
-</FormTemplates>
+<file path=customXml/itemProps1.xml><?xml version="1.0" encoding="utf-8"?>
+<ds:datastoreItem xmlns:ds="http://schemas.openxmlformats.org/officeDocument/2006/customXml" ds:itemID="{FA8F0064-303C-446D-896E-46EEB9A79DC3}">
+  <ds:schemaRefs>
+    <ds:schemaRef ds:uri="http://schemas.microsoft.com/office/2006/metadata/properties"/>
+    <ds:schemaRef ds:uri="http://schemas.microsoft.com/office/infopath/2007/PartnerControls"/>
+    <ds:schemaRef ds:uri="http://schemas.microsoft.com/sharepoint/v3"/>
+  </ds:schemaRefs>
+</ds:datastoreItem>
 </file>
 
-<file path=customXml/item3.xml><?xml version="1.0" encoding="utf-8"?>
-<p:properties xmlns:p="http://schemas.microsoft.com/office/2006/metadata/properties" xmlns:xsi="http://www.w3.org/2001/XMLSchema-instance" xmlns:pc="http://schemas.microsoft.com/office/infopath/2007/PartnerControls">
-  <documentManagement>
-    <PublishingExpirationDate xmlns="http://schemas.microsoft.com/sharepoint/v3" xsi:nil="true"/>
-    <PublishingStartDate xmlns="http://schemas.microsoft.com/sharepoint/v3" xsi:nil="true"/>
-  </documentManagement>
-</p:properties>
+<file path=customXml/itemProps2.xml><?xml version="1.0" encoding="utf-8"?>
+<ds:datastoreItem xmlns:ds="http://schemas.openxmlformats.org/officeDocument/2006/customXml" ds:itemID="{13FBD2FA-5696-460D-A278-9A302A0F72AE}">
+  <ds:schemaRefs>
+    <ds:schemaRef ds:uri="http://schemas.microsoft.com/sharepoint/v3/contenttype/forms"/>
+  </ds:schemaRefs>
+</ds:datastoreItem>
 </file>
 
-<file path=customXml/itemProps1.xml><?xml version="1.0" encoding="utf-8"?>
+<file path=customXml/itemProps3.xml><?xml version="1.0" encoding="utf-8"?>
 <ds:datastoreItem xmlns:ds="http://schemas.openxmlformats.org/officeDocument/2006/customXml" ds:itemID="{B9A87442-5A7B-46FD-BD28-170CE9B7256F}">
   <ds:schemaRefs>
     <ds:schemaRef ds:uri="http://schemas.microsoft.com/office/2006/metadata/contentType"/>
@@ -4641,22 +4785,4 @@
     <ds:schemaRef ds:uri="http://schemas.microsoft.com/office/internal/2005/internalDocumentation"/>
   </ds:schemaRefs>
 </ds:datastoreItem>
-</file>
-
-<file path=customXml/itemProps2.xml><?xml version="1.0" encoding="utf-8"?>
-<ds:datastoreItem xmlns:ds="http://schemas.openxmlformats.org/officeDocument/2006/customXml" ds:itemID="{13FBD2FA-5696-460D-A278-9A302A0F72AE}">
-  <ds:schemaRefs>
-    <ds:schemaRef ds:uri="http://schemas.microsoft.com/sharepoint/v3/contenttype/forms"/>
-  </ds:schemaRefs>
-</ds:datastoreItem>
-</file>
-
-<file path=customXml/itemProps3.xml><?xml version="1.0" encoding="utf-8"?>
-<ds:datastoreItem xmlns:ds="http://schemas.openxmlformats.org/officeDocument/2006/customXml" ds:itemID="{FA8F0064-303C-446D-896E-46EEB9A79DC3}">
-  <ds:schemaRefs>
-    <ds:schemaRef ds:uri="http://schemas.microsoft.com/office/2006/metadata/properties"/>
-    <ds:schemaRef ds:uri="http://schemas.microsoft.com/office/infopath/2007/PartnerControls"/>
-    <ds:schemaRef ds:uri="http://schemas.microsoft.com/sharepoint/v3"/>
-  </ds:schemaRefs>
-</ds:datastoreItem>
 </file>
</xml_diff>

<commit_message>
Made video and updated document
(some previously made stuff to modules too)
</commit_message>
<xml_diff>
--- a/SDS_learning_diary_template.docx
+++ b/SDS_learning_diary_template.docx
@@ -1084,33 +1084,11 @@
           <w:lang w:val="en-US"/>
         </w:rPr>
       </w:pPr>
-      <w:proofErr w:type="gramStart"/>
-      <w:r>
-        <w:rPr>
-          <w:lang w:val="en-US"/>
-        </w:rPr>
-        <w:t>Watched</w:t>
-      </w:r>
-      <w:proofErr w:type="gramEnd"/>
-      <w:r>
-        <w:rPr>
-          <w:lang w:val="en-US"/>
-        </w:rPr>
-        <w:t xml:space="preserve"> </w:t>
-      </w:r>
-      <w:proofErr w:type="gramStart"/>
-      <w:r>
-        <w:rPr>
-          <w:lang w:val="en-US"/>
-        </w:rPr>
-        <w:t>first</w:t>
-      </w:r>
-      <w:proofErr w:type="gramEnd"/>
-      <w:r>
-        <w:rPr>
-          <w:lang w:val="en-US"/>
-        </w:rPr>
-        <w:t xml:space="preserve"> </w:t>
+      <w:r>
+        <w:rPr>
+          <w:lang w:val="en-US"/>
+        </w:rPr>
+        <w:t xml:space="preserve">Watched first </w:t>
       </w:r>
       <w:r>
         <w:rPr>
@@ -1176,7 +1154,6 @@
         </w:rPr>
         <w:t xml:space="preserve"> ,3</w:t>
       </w:r>
-      <w:proofErr w:type="gramStart"/>
       <w:r>
         <w:rPr>
           <w:vertAlign w:val="superscript"/>
@@ -1188,14 +1165,7 @@
         <w:rPr>
           <w:lang w:val="en-US"/>
         </w:rPr>
-        <w:t>,and</w:t>
-      </w:r>
-      <w:proofErr w:type="gramEnd"/>
-      <w:r>
-        <w:rPr>
-          <w:lang w:val="en-US"/>
-        </w:rPr>
-        <w:t xml:space="preserve"> 4</w:t>
+        <w:t>,and 4</w:t>
       </w:r>
       <w:r>
         <w:rPr>
@@ -1343,28 +1313,12 @@
           <w:lang w:val="en-US"/>
         </w:rPr>
       </w:pPr>
-      <w:proofErr w:type="gramStart"/>
-      <w:r>
-        <w:rPr>
-          <w:lang w:val="en-US"/>
-        </w:rPr>
-        <w:t>Watched</w:t>
-      </w:r>
-      <w:proofErr w:type="gramEnd"/>
-      <w:r>
-        <w:rPr>
-          <w:lang w:val="en-US"/>
-        </w:rPr>
-        <w:t xml:space="preserve"> </w:t>
-      </w:r>
-      <w:proofErr w:type="gramStart"/>
-      <w:r>
-        <w:rPr>
-          <w:lang w:val="en-US"/>
-        </w:rPr>
-        <w:t>first</w:t>
-      </w:r>
-      <w:proofErr w:type="gramEnd"/>
+      <w:r>
+        <w:rPr>
+          <w:lang w:val="en-US"/>
+        </w:rPr>
+        <w:t>Watched first</w:t>
+      </w:r>
       <w:r>
         <w:rPr>
           <w:lang w:val="en-US"/>
@@ -1387,35 +1341,7 @@
         <w:rPr>
           <w:lang w:val="en-US"/>
         </w:rPr>
-        <w:t xml:space="preserve"> due to other parts </w:t>
-      </w:r>
-      <w:proofErr w:type="gramStart"/>
-      <w:r>
-        <w:rPr>
-          <w:lang w:val="en-US"/>
-        </w:rPr>
-        <w:t>were</w:t>
-      </w:r>
-      <w:proofErr w:type="gramEnd"/>
-      <w:r>
-        <w:rPr>
-          <w:lang w:val="en-US"/>
-        </w:rPr>
-        <w:t xml:space="preserve"> already familiar from </w:t>
-      </w:r>
-      <w:proofErr w:type="gramStart"/>
-      <w:r>
-        <w:rPr>
-          <w:lang w:val="en-US"/>
-        </w:rPr>
-        <w:t>Advanced</w:t>
-      </w:r>
-      <w:proofErr w:type="gramEnd"/>
-      <w:r>
-        <w:rPr>
-          <w:lang w:val="en-US"/>
-        </w:rPr>
-        <w:t xml:space="preserve"> Web Programming course</w:t>
+        <w:t xml:space="preserve"> due to other parts were already familiar from Advanced Web Programming course</w:t>
       </w:r>
       <w:r>
         <w:rPr>
@@ -1451,21 +1377,7 @@
         <w:rPr>
           <w:lang w:val="en-US"/>
         </w:rPr>
-        <w:t xml:space="preserve">k </w:t>
-      </w:r>
-      <w:proofErr w:type="gramStart"/>
-      <w:r>
-        <w:rPr>
-          <w:lang w:val="en-US"/>
-        </w:rPr>
-        <w:t>is</w:t>
-      </w:r>
-      <w:proofErr w:type="gramEnd"/>
-      <w:r>
-        <w:rPr>
-          <w:lang w:val="en-US"/>
-        </w:rPr>
-        <w:t xml:space="preserve"> </w:t>
+        <w:t xml:space="preserve">k is </w:t>
       </w:r>
       <w:r>
         <w:rPr>
@@ -1511,21 +1423,7 @@
         <w:rPr>
           <w:lang w:val="en-US"/>
         </w:rPr>
-        <w:t xml:space="preserve"> The server is </w:t>
-      </w:r>
-      <w:proofErr w:type="gramStart"/>
-      <w:r>
-        <w:rPr>
-          <w:lang w:val="en-US"/>
-        </w:rPr>
-        <w:t>similar to</w:t>
-      </w:r>
-      <w:proofErr w:type="gramEnd"/>
-      <w:r>
-        <w:rPr>
-          <w:lang w:val="en-US"/>
-        </w:rPr>
-        <w:t xml:space="preserve"> the server made in advanced web programming.</w:t>
+        <w:t xml:space="preserve"> The server is similar to the server made in advanced web programming.</w:t>
       </w:r>
     </w:p>
     <w:p>
@@ -1557,19 +1455,11 @@
           <w:lang w:val="en-US"/>
         </w:rPr>
       </w:pPr>
-      <w:proofErr w:type="gramStart"/>
-      <w:r>
-        <w:rPr>
-          <w:lang w:val="en-US"/>
-        </w:rPr>
-        <w:t>Actually</w:t>
-      </w:r>
-      <w:proofErr w:type="gramEnd"/>
-      <w:r>
-        <w:rPr>
-          <w:lang w:val="en-US"/>
-        </w:rPr>
-        <w:t xml:space="preserve"> made changes to the backend as controllers </w:t>
+      <w:r>
+        <w:rPr>
+          <w:lang w:val="en-US"/>
+        </w:rPr>
+        <w:t xml:space="preserve">Actually made changes to the backend as controllers </w:t>
       </w:r>
       <w:r>
         <w:rPr>
@@ -1581,57 +1471,29 @@
         <w:rPr>
           <w:lang w:val="en-US"/>
         </w:rPr>
-        <w:t xml:space="preserve">seemed a good idea to make code </w:t>
-      </w:r>
-      <w:proofErr w:type="gramStart"/>
-      <w:r>
-        <w:rPr>
-          <w:lang w:val="en-US"/>
-        </w:rPr>
-        <w:t>more cleaner</w:t>
-      </w:r>
-      <w:proofErr w:type="gramEnd"/>
-      <w:r>
-        <w:rPr>
-          <w:lang w:val="en-US"/>
-        </w:rPr>
-        <w:t xml:space="preserve"> and more readable.</w:t>
-      </w:r>
-    </w:p>
-    <w:p>
-      <w:pPr>
-        <w:pStyle w:val="BodyText"/>
-        <w:rPr>
-          <w:lang w:val="en-US"/>
-        </w:rPr>
-      </w:pPr>
-    </w:p>
-    <w:p>
-      <w:pPr>
-        <w:pStyle w:val="BodyText"/>
-        <w:rPr>
-          <w:lang w:val="en-US"/>
-        </w:rPr>
-      </w:pPr>
-      <w:r>
-        <w:rPr>
-          <w:lang w:val="en-US"/>
-        </w:rPr>
-        <w:t xml:space="preserve">Made some </w:t>
-      </w:r>
-      <w:proofErr w:type="gramStart"/>
-      <w:r>
-        <w:rPr>
-          <w:lang w:val="en-US"/>
-        </w:rPr>
-        <w:t>react</w:t>
-      </w:r>
-      <w:proofErr w:type="gramEnd"/>
-      <w:r>
-        <w:rPr>
-          <w:lang w:val="en-US"/>
-        </w:rPr>
-        <w:t xml:space="preserve"> front end stuff. Added home page with login and map adding functionalities. </w:t>
+        <w:t>seemed a good idea to make code more cleaner and more readable.</w:t>
+      </w:r>
+    </w:p>
+    <w:p>
+      <w:pPr>
+        <w:pStyle w:val="BodyText"/>
+        <w:rPr>
+          <w:lang w:val="en-US"/>
+        </w:rPr>
+      </w:pPr>
+    </w:p>
+    <w:p>
+      <w:pPr>
+        <w:pStyle w:val="BodyText"/>
+        <w:rPr>
+          <w:lang w:val="en-US"/>
+        </w:rPr>
+      </w:pPr>
+      <w:r>
+        <w:rPr>
+          <w:lang w:val="en-US"/>
+        </w:rPr>
+        <w:t xml:space="preserve">Made some react front end stuff. Added home page with login and map adding functionalities. </w:t>
       </w:r>
     </w:p>
     <w:p>
@@ -1670,7 +1532,6 @@
         <w:t xml:space="preserve">Added a circular gallery to the main menu to show the maps in the database. Then deleted it and made </w:t>
       </w:r>
       <w:proofErr w:type="spellStart"/>
-      <w:proofErr w:type="gramStart"/>
       <w:r>
         <w:rPr>
           <w:lang w:val="en-US"/>
@@ -1678,40 +1539,11 @@
         <w:t>a</w:t>
       </w:r>
       <w:proofErr w:type="spellEnd"/>
-      <w:proofErr w:type="gramEnd"/>
-      <w:r>
-        <w:rPr>
-          <w:lang w:val="en-US"/>
-        </w:rPr>
-        <w:t xml:space="preserve"> own as the code has a lot of bloat and things I do not understand thus changing it seemed </w:t>
-      </w:r>
-      <w:proofErr w:type="gramStart"/>
-      <w:r>
-        <w:rPr>
-          <w:lang w:val="en-US"/>
-        </w:rPr>
-        <w:t>more hard</w:t>
-      </w:r>
-      <w:proofErr w:type="gramEnd"/>
-      <w:r>
-        <w:rPr>
-          <w:lang w:val="en-US"/>
-        </w:rPr>
-        <w:t xml:space="preserve"> than making own. </w:t>
-      </w:r>
-      <w:proofErr w:type="gramStart"/>
-      <w:r>
-        <w:rPr>
-          <w:lang w:val="en-US"/>
-        </w:rPr>
-        <w:t>Reasons</w:t>
-      </w:r>
-      <w:proofErr w:type="gramEnd"/>
-      <w:r>
-        <w:rPr>
-          <w:lang w:val="en-US"/>
-        </w:rPr>
-        <w:t xml:space="preserve"> I didn’t use it was that there was annoying animation over every card, the cards themselves should have been clickable, and scrolling affected the gallery but the gallery didn’t have scroll stop thus it feels awful to use.</w:t>
+      <w:r>
+        <w:rPr>
+          <w:lang w:val="en-US"/>
+        </w:rPr>
+        <w:t xml:space="preserve"> own as the code has a lot of bloat and things I do not understand thus changing it seemed more hard than making own. Reasons I didn’t use it was that there was annoying animation over every card, the cards themselves should have been clickable, and scrolling affected the gallery but the gallery didn’t have scroll stop thus it feels awful to use.</w:t>
       </w:r>
     </w:p>
     <w:p>
@@ -1747,21 +1579,7 @@
         <w:rPr>
           <w:lang w:val="en-US"/>
         </w:rPr>
-        <w:t xml:space="preserve">I found </w:t>
-      </w:r>
-      <w:proofErr w:type="gramStart"/>
-      <w:r>
-        <w:rPr>
-          <w:lang w:val="en-US"/>
-        </w:rPr>
-        <w:t>multi</w:t>
-      </w:r>
-      <w:proofErr w:type="gramEnd"/>
-      <w:r>
-        <w:rPr>
-          <w:lang w:val="en-US"/>
-        </w:rPr>
-        <w:t xml:space="preserve">-carousel module that handles the show bar fantastically while giving me options to add anything inside. Then I made a page that has the Id of map in </w:t>
+        <w:t xml:space="preserve">I found multi-carousel module that handles the show bar fantastically while giving me options to add anything inside. Then I made a page that has the Id of map in </w:t>
       </w:r>
       <w:proofErr w:type="spellStart"/>
       <w:r>
@@ -1775,21 +1593,7 @@
         <w:rPr>
           <w:lang w:val="en-US"/>
         </w:rPr>
-        <w:t xml:space="preserve"> to </w:t>
-      </w:r>
-      <w:proofErr w:type="gramStart"/>
-      <w:r>
-        <w:rPr>
-          <w:lang w:val="en-US"/>
-        </w:rPr>
-        <w:t>look</w:t>
-      </w:r>
-      <w:proofErr w:type="gramEnd"/>
-      <w:r>
-        <w:rPr>
-          <w:lang w:val="en-US"/>
-        </w:rPr>
-        <w:t xml:space="preserve"> that specific map and the maps are openable from the carousel module from the main menu page.</w:t>
+        <w:t xml:space="preserve"> to look that specific map and the maps are openable from the carousel module from the main menu page.</w:t>
       </w:r>
       <w:r>
         <w:rPr>
@@ -1892,21 +1696,7 @@
         <w:rPr>
           <w:lang w:val="en-US"/>
         </w:rPr>
-        <w:t xml:space="preserve"> Then made a zoom function but it is still janky. It is supposed to keep the image in same place according to the position of mouse but </w:t>
-      </w:r>
-      <w:proofErr w:type="gramStart"/>
-      <w:r>
-        <w:rPr>
-          <w:lang w:val="en-US"/>
-        </w:rPr>
-        <w:t>am I</w:t>
-      </w:r>
-      <w:proofErr w:type="gramEnd"/>
-      <w:r>
-        <w:rPr>
-          <w:lang w:val="en-US"/>
-        </w:rPr>
-        <w:t xml:space="preserve"> bad at math to figure out the formula to calculate the difference needed to move the picture just right.</w:t>
+        <w:t xml:space="preserve"> Then made a zoom function but it is still janky. It is supposed to keep the image in same place according to the position of mouse but am I bad at math to figure out the formula to calculate the difference needed to move the picture just right.</w:t>
       </w:r>
     </w:p>
     <w:p>
@@ -2563,7 +2353,6 @@
         </w:rPr>
         <w:t xml:space="preserve"> ,3</w:t>
       </w:r>
-      <w:proofErr w:type="gramStart"/>
       <w:r>
         <w:rPr>
           <w:vertAlign w:val="superscript"/>
@@ -2575,14 +2364,7 @@
         <w:rPr>
           <w:lang w:val="en-US"/>
         </w:rPr>
-        <w:t>,and</w:t>
-      </w:r>
-      <w:proofErr w:type="gramEnd"/>
-      <w:r>
-        <w:rPr>
-          <w:lang w:val="en-US"/>
-        </w:rPr>
-        <w:t xml:space="preserve"> 4</w:t>
+        <w:t>,and 4</w:t>
       </w:r>
       <w:r>
         <w:rPr>
@@ -2609,103 +2391,227 @@
         <w:rPr>
           <w:lang w:val="en-US"/>
         </w:rPr>
+        <w:t xml:space="preserve"> stack and got reminded of previous stuff.</w:t>
+      </w:r>
+    </w:p>
+    <w:p>
+      <w:pPr>
+        <w:pStyle w:val="BodyText"/>
+        <w:rPr>
+          <w:lang w:val="en-US"/>
+        </w:rPr>
+      </w:pPr>
+    </w:p>
+    <w:p>
+      <w:pPr>
+        <w:pStyle w:val="BodyText"/>
+        <w:rPr>
+          <w:lang w:val="en-US"/>
+        </w:rPr>
+      </w:pPr>
+      <w:r>
+        <w:rPr>
+          <w:lang w:val="en-US"/>
+        </w:rPr>
+        <w:t>I coded only the back end as the react part was similar to react module.</w:t>
+      </w:r>
+    </w:p>
+    <w:p>
+      <w:pPr>
+        <w:pStyle w:val="BodyText"/>
+        <w:rPr>
+          <w:lang w:val="en-US"/>
+        </w:rPr>
+      </w:pPr>
+    </w:p>
+    <w:p>
+      <w:pPr>
+        <w:pStyle w:val="BodyText"/>
+        <w:rPr>
+          <w:lang w:val="en-US"/>
+        </w:rPr>
+      </w:pPr>
+      <w:r>
+        <w:rPr>
+          <w:lang w:val="en-US"/>
+        </w:rPr>
+        <w:t>18.5.2025</w:t>
+      </w:r>
+    </w:p>
+    <w:p>
+      <w:pPr>
+        <w:pStyle w:val="BodyText"/>
+        <w:rPr>
+          <w:lang w:val="en-US"/>
+        </w:rPr>
+      </w:pPr>
+      <w:r>
+        <w:rPr>
+          <w:lang w:val="en-US"/>
+        </w:rPr>
+        <w:t xml:space="preserve">Recorded a video to showcase my project. Probably fix some things yet. </w:t>
+      </w:r>
+    </w:p>
+    <w:p>
+      <w:pPr>
+        <w:pStyle w:val="BodyText"/>
+        <w:rPr>
+          <w:lang w:val="en-US"/>
+        </w:rPr>
+      </w:pPr>
+      <w:r>
+        <w:rPr>
+          <w:lang w:val="en-US"/>
+        </w:rPr>
+        <w:t>The project is still work in progress.</w:t>
+      </w:r>
+    </w:p>
+    <w:p>
+      <w:pPr>
+        <w:pStyle w:val="BodyText"/>
+        <w:rPr>
+          <w:lang w:val="en-US"/>
+        </w:rPr>
+      </w:pPr>
+      <w:r>
+        <w:rPr>
+          <w:lang w:val="en-US"/>
+        </w:rPr>
+        <w:t xml:space="preserve">Changes will be made but I will not update this document as this is only for the course. </w:t>
+      </w:r>
+    </w:p>
+    <w:p>
+      <w:pPr>
+        <w:pStyle w:val="BodyText"/>
+        <w:rPr>
+          <w:lang w:val="en-US"/>
+        </w:rPr>
+      </w:pPr>
+    </w:p>
+    <w:p>
+      <w:pPr>
+        <w:pStyle w:val="BodyText"/>
+        <w:rPr>
+          <w:lang w:val="en-US"/>
+        </w:rPr>
+      </w:pPr>
+    </w:p>
+    <w:p>
+      <w:pPr>
+        <w:pStyle w:val="BodyText"/>
+        <w:rPr>
+          <w:lang w:val="en-US"/>
+        </w:rPr>
+      </w:pPr>
+      <w:r>
+        <w:rPr>
+          <w:lang w:val="en-US"/>
+        </w:rPr>
+        <w:t>AI declaration:</w:t>
+      </w:r>
+    </w:p>
+    <w:p>
+      <w:pPr>
+        <w:pStyle w:val="BodyText"/>
+        <w:rPr>
+          <w:lang w:val="en-US"/>
+        </w:rPr>
+      </w:pPr>
+    </w:p>
+    <w:p>
+      <w:pPr>
+        <w:pStyle w:val="BodyText"/>
+        <w:rPr>
+          <w:lang w:val="en-US"/>
+        </w:rPr>
+      </w:pPr>
+      <w:r>
+        <w:rPr>
+          <w:lang w:val="en-US"/>
+        </w:rPr>
+        <w:t xml:space="preserve">Some </w:t>
+      </w:r>
+      <w:proofErr w:type="spellStart"/>
+      <w:r>
+        <w:rPr>
+          <w:lang w:val="en-US"/>
+        </w:rPr>
+        <w:t>css</w:t>
+      </w:r>
+      <w:proofErr w:type="spellEnd"/>
+      <w:r>
+        <w:rPr>
+          <w:lang w:val="en-US"/>
+        </w:rPr>
+        <w:t xml:space="preserve"> is made by ChatGPT 4.0 or </w:t>
+      </w:r>
+      <w:proofErr w:type="spellStart"/>
+      <w:r>
+        <w:rPr>
+          <w:lang w:val="en-US"/>
+        </w:rPr>
+        <w:t>Deepseek</w:t>
+      </w:r>
+      <w:proofErr w:type="spellEnd"/>
+      <w:r>
+        <w:rPr>
+          <w:lang w:val="en-US"/>
+        </w:rPr>
+        <w:t xml:space="preserve">. It is marked as such in those files. Otherwise no other Ais were used as 18-05-2025. </w:t>
+      </w:r>
+    </w:p>
+    <w:p>
+      <w:pPr>
+        <w:pStyle w:val="BodyText"/>
+        <w:rPr>
+          <w:lang w:val="en-US"/>
+        </w:rPr>
+      </w:pPr>
+    </w:p>
+    <w:p>
+      <w:pPr>
+        <w:pStyle w:val="BodyText"/>
+        <w:rPr>
+          <w:lang w:val="en-US"/>
+        </w:rPr>
+      </w:pPr>
+      <w:r>
+        <w:rPr>
+          <w:lang w:val="en-US"/>
+        </w:rPr>
+        <w:t>Acknowledgement:</w:t>
+      </w:r>
+    </w:p>
+    <w:p>
+      <w:pPr>
+        <w:pStyle w:val="BodyText"/>
+        <w:rPr>
+          <w:lang w:val="en-US"/>
+        </w:rPr>
+      </w:pPr>
+      <w:r>
+        <w:rPr>
+          <w:lang w:val="en-US"/>
+        </w:rPr>
+        <w:t>Similarities might be seen with this project and</w:t>
+      </w:r>
+      <w:r>
+        <w:rPr>
+          <w:lang w:val="en-US"/>
+        </w:rPr>
         <w:t xml:space="preserve"> </w:t>
       </w:r>
-      <w:proofErr w:type="gramStart"/>
-      <w:r>
-        <w:rPr>
-          <w:lang w:val="en-US"/>
-        </w:rPr>
-        <w:t>stack</w:t>
-      </w:r>
-      <w:proofErr w:type="gramEnd"/>
-      <w:r>
-        <w:rPr>
-          <w:lang w:val="en-US"/>
-        </w:rPr>
-        <w:t xml:space="preserve"> and got </w:t>
-      </w:r>
-      <w:r>
-        <w:rPr>
-          <w:lang w:val="en-US"/>
-        </w:rPr>
-        <w:t>reminded</w:t>
-      </w:r>
-      <w:r>
-        <w:rPr>
-          <w:lang w:val="en-US"/>
-        </w:rPr>
-        <w:t xml:space="preserve"> of previous stuff</w:t>
-      </w:r>
-      <w:r>
-        <w:rPr>
-          <w:lang w:val="en-US"/>
-        </w:rPr>
-        <w:t>.</w:t>
-      </w:r>
-    </w:p>
-    <w:p>
-      <w:pPr>
-        <w:pStyle w:val="BodyText"/>
-        <w:rPr>
-          <w:lang w:val="en-US"/>
-        </w:rPr>
-      </w:pPr>
-    </w:p>
-    <w:p>
-      <w:pPr>
-        <w:pStyle w:val="BodyText"/>
-        <w:rPr>
-          <w:lang w:val="en-US"/>
-        </w:rPr>
-      </w:pPr>
-      <w:r>
-        <w:rPr>
-          <w:lang w:val="en-US"/>
-        </w:rPr>
-        <w:t xml:space="preserve">I coded only the back end as the </w:t>
-      </w:r>
-      <w:proofErr w:type="gramStart"/>
-      <w:r>
-        <w:rPr>
-          <w:lang w:val="en-US"/>
-        </w:rPr>
-        <w:t>react</w:t>
-      </w:r>
-      <w:proofErr w:type="gramEnd"/>
-      <w:r>
-        <w:rPr>
-          <w:lang w:val="en-US"/>
-        </w:rPr>
-        <w:t xml:space="preserve"> part was </w:t>
-      </w:r>
-      <w:proofErr w:type="gramStart"/>
-      <w:r>
-        <w:rPr>
-          <w:lang w:val="en-US"/>
-        </w:rPr>
-        <w:t>similar to</w:t>
-      </w:r>
-      <w:proofErr w:type="gramEnd"/>
-      <w:r>
-        <w:rPr>
-          <w:lang w:val="en-US"/>
-        </w:rPr>
-        <w:t xml:space="preserve"> </w:t>
-      </w:r>
-      <w:proofErr w:type="gramStart"/>
-      <w:r>
-        <w:rPr>
-          <w:lang w:val="en-US"/>
-        </w:rPr>
-        <w:t>react</w:t>
-      </w:r>
-      <w:proofErr w:type="gramEnd"/>
-      <w:r>
-        <w:rPr>
-          <w:lang w:val="en-US"/>
-        </w:rPr>
-        <w:t xml:space="preserve"> module.</w:t>
+      <w:r>
+        <w:rPr>
+          <w:lang w:val="en-US"/>
+        </w:rPr>
+        <w:t>Advanced web programming course</w:t>
+      </w:r>
+      <w:r>
+        <w:rPr>
+          <w:lang w:val="en-US"/>
+        </w:rPr>
+        <w:t xml:space="preserve"> and the module videos as everything is mainly learned from Advanced web programming course / those modules in this course. </w:t>
       </w:r>
     </w:p>
     <w:sectPr>
@@ -5165,6 +5071,24 @@
 </file>
 
 <file path=customXml/item1.xml><?xml version="1.0" encoding="utf-8"?>
+<p:properties xmlns:p="http://schemas.microsoft.com/office/2006/metadata/properties" xmlns:xsi="http://www.w3.org/2001/XMLSchema-instance" xmlns:pc="http://schemas.microsoft.com/office/infopath/2007/PartnerControls">
+  <documentManagement>
+    <PublishingExpirationDate xmlns="http://schemas.microsoft.com/sharepoint/v3" xsi:nil="true"/>
+    <PublishingStartDate xmlns="http://schemas.microsoft.com/sharepoint/v3" xsi:nil="true"/>
+  </documentManagement>
+</p:properties>
+</file>
+
+<file path=customXml/item2.xml><?xml version="1.0" encoding="utf-8"?>
+<?mso-contentType ?>
+<FormTemplates xmlns="http://schemas.microsoft.com/sharepoint/v3/contenttype/forms">
+  <Display>DocumentLibraryForm</Display>
+  <Edit>DocumentLibraryForm</Edit>
+  <New>DocumentLibraryForm</New>
+</FormTemplates>
+</file>
+
+<file path=customXml/item3.xml><?xml version="1.0" encoding="utf-8"?>
 <ct:contentTypeSchema xmlns:ct="http://schemas.microsoft.com/office/2006/metadata/contentType" xmlns:ma="http://schemas.microsoft.com/office/2006/metadata/properties/metaAttributes" ct:_="" ma:_="" ma:contentTypeName="Asiakirja" ma:contentTypeID="0x01010017418C401CCB2042A3A99A19F43F356D" ma:contentTypeVersion="1" ma:contentTypeDescription="Luo uusi asiakirja." ma:contentTypeScope="" ma:versionID="f4b075d3ca74a5dbaed73e767a156aa0">
   <xsd:schema xmlns:xsd="http://www.w3.org/2001/XMLSchema" xmlns:p="http://schemas.microsoft.com/office/2006/metadata/properties" xmlns:ns1="http://schemas.microsoft.com/sharepoint/v3" targetNamespace="http://schemas.microsoft.com/office/2006/metadata/properties" ma:root="true" ma:fieldsID="4340a008e99365d80b71206bae222996" ns1:_="">
     <xsd:import namespace="http://schemas.microsoft.com/sharepoint/v3"/>
@@ -5230,25 +5154,25 @@
 </ct:contentTypeSchema>
 </file>
 
-<file path=customXml/item2.xml><?xml version="1.0" encoding="utf-8"?>
-<?mso-contentType ?>
-<FormTemplates xmlns="http://schemas.microsoft.com/sharepoint/v3/contenttype/forms">
-  <Display>DocumentLibraryForm</Display>
-  <Edit>DocumentLibraryForm</Edit>
-  <New>DocumentLibraryForm</New>
-</FormTemplates>
+<file path=customXml/itemProps1.xml><?xml version="1.0" encoding="utf-8"?>
+<ds:datastoreItem xmlns:ds="http://schemas.openxmlformats.org/officeDocument/2006/customXml" ds:itemID="{FA8F0064-303C-446D-896E-46EEB9A79DC3}">
+  <ds:schemaRefs>
+    <ds:schemaRef ds:uri="http://schemas.microsoft.com/office/2006/metadata/properties"/>
+    <ds:schemaRef ds:uri="http://schemas.microsoft.com/office/infopath/2007/PartnerControls"/>
+    <ds:schemaRef ds:uri="http://schemas.microsoft.com/sharepoint/v3"/>
+  </ds:schemaRefs>
+</ds:datastoreItem>
 </file>
 
-<file path=customXml/item3.xml><?xml version="1.0" encoding="utf-8"?>
-<p:properties xmlns:p="http://schemas.microsoft.com/office/2006/metadata/properties" xmlns:xsi="http://www.w3.org/2001/XMLSchema-instance" xmlns:pc="http://schemas.microsoft.com/office/infopath/2007/PartnerControls">
-  <documentManagement>
-    <PublishingExpirationDate xmlns="http://schemas.microsoft.com/sharepoint/v3" xsi:nil="true"/>
-    <PublishingStartDate xmlns="http://schemas.microsoft.com/sharepoint/v3" xsi:nil="true"/>
-  </documentManagement>
-</p:properties>
+<file path=customXml/itemProps2.xml><?xml version="1.0" encoding="utf-8"?>
+<ds:datastoreItem xmlns:ds="http://schemas.openxmlformats.org/officeDocument/2006/customXml" ds:itemID="{13FBD2FA-5696-460D-A278-9A302A0F72AE}">
+  <ds:schemaRefs>
+    <ds:schemaRef ds:uri="http://schemas.microsoft.com/sharepoint/v3/contenttype/forms"/>
+  </ds:schemaRefs>
+</ds:datastoreItem>
 </file>
 
-<file path=customXml/itemProps1.xml><?xml version="1.0" encoding="utf-8"?>
+<file path=customXml/itemProps3.xml><?xml version="1.0" encoding="utf-8"?>
 <ds:datastoreItem xmlns:ds="http://schemas.openxmlformats.org/officeDocument/2006/customXml" ds:itemID="{B9A87442-5A7B-46FD-BD28-170CE9B7256F}">
   <ds:schemaRefs>
     <ds:schemaRef ds:uri="http://schemas.microsoft.com/office/2006/metadata/contentType"/>
@@ -5263,22 +5187,4 @@
     <ds:schemaRef ds:uri="http://schemas.microsoft.com/office/internal/2005/internalDocumentation"/>
   </ds:schemaRefs>
 </ds:datastoreItem>
-</file>
-
-<file path=customXml/itemProps2.xml><?xml version="1.0" encoding="utf-8"?>
-<ds:datastoreItem xmlns:ds="http://schemas.openxmlformats.org/officeDocument/2006/customXml" ds:itemID="{13FBD2FA-5696-460D-A278-9A302A0F72AE}">
-  <ds:schemaRefs>
-    <ds:schemaRef ds:uri="http://schemas.microsoft.com/sharepoint/v3/contenttype/forms"/>
-  </ds:schemaRefs>
-</ds:datastoreItem>
-</file>
-
-<file path=customXml/itemProps3.xml><?xml version="1.0" encoding="utf-8"?>
-<ds:datastoreItem xmlns:ds="http://schemas.openxmlformats.org/officeDocument/2006/customXml" ds:itemID="{FA8F0064-303C-446D-896E-46EEB9A79DC3}">
-  <ds:schemaRefs>
-    <ds:schemaRef ds:uri="http://schemas.microsoft.com/office/2006/metadata/properties"/>
-    <ds:schemaRef ds:uri="http://schemas.microsoft.com/office/infopath/2007/PartnerControls"/>
-    <ds:schemaRef ds:uri="http://schemas.microsoft.com/sharepoint/v3"/>
-  </ds:schemaRefs>
-</ds:datastoreItem>
 </file>
</xml_diff>